<commit_message>
Editing PackageDiagram. Add <Help> and parent packages
</commit_message>
<xml_diff>
--- a/Phase 1/Chapter 3 - System Architecture/SA - Steps.docx
+++ b/Phase 1/Chapter 3 - System Architecture/SA - Steps.docx
@@ -31,16 +31,278 @@
     <w:p>
       <w:pPr>
         <w:bidi/>
-        <w:rPr>
-          <w:rFonts w:cs="B Mitra"/>
-          <w:b/>
-          <w:bCs/>
-          <w:sz w:val="24"/>
-          <w:szCs w:val="24"/>
-          <w:rtl/>
-          <w:lang w:bidi="fa-IR"/>
-        </w:rPr>
-      </w:pPr>
+        <w:spacing w:line="276" w:lineRule="auto"/>
+        <w:rPr>
+          <w:rFonts w:cs="B Mitra"/>
+          <w:sz w:val="24"/>
+          <w:szCs w:val="24"/>
+          <w:rtl/>
+        </w:rPr>
+      </w:pPr>
+      <w:r>
+        <w:rPr>
+          <w:rFonts w:cs="B Mitra" w:hint="cs"/>
+          <w:sz w:val="24"/>
+          <w:szCs w:val="24"/>
+          <w:rtl/>
+        </w:rPr>
+        <w:t>1.</w:t>
+      </w:r>
+      <w:r>
+        <w:rPr>
+          <w:rFonts w:cs="B Mitra" w:hint="cs"/>
+          <w:sz w:val="24"/>
+          <w:szCs w:val="24"/>
+          <w:rtl/>
+        </w:rPr>
+        <w:t>سامانه ساوا خدماتی را فراهم میکند و کنشگرها</w:t>
+      </w:r>
+      <w:r>
+        <w:rPr>
+          <w:rFonts w:cs="B Mitra" w:hint="cs"/>
+          <w:sz w:val="24"/>
+          <w:szCs w:val="24"/>
+          <w:rtl/>
+        </w:rPr>
+        <w:t xml:space="preserve"> </w:t>
+      </w:r>
+      <w:r>
+        <w:rPr>
+          <w:rFonts w:cs="B Mitra" w:hint="cs"/>
+          <w:sz w:val="24"/>
+          <w:szCs w:val="24"/>
+          <w:rtl/>
+        </w:rPr>
+        <w:t xml:space="preserve">(کاربران) از آن خدمات بهره می برند. </w:t>
+      </w:r>
+    </w:p>
+    <w:p>
+      <w:pPr>
+        <w:bidi/>
+        <w:spacing w:line="276" w:lineRule="auto"/>
+        <w:rPr>
+          <w:rFonts w:cs="B Mitra"/>
+          <w:sz w:val="24"/>
+          <w:szCs w:val="24"/>
+          <w:rtl/>
+        </w:rPr>
+      </w:pPr>
+      <w:r>
+        <w:rPr>
+          <w:rFonts w:cs="B Mitra" w:hint="cs"/>
+          <w:sz w:val="24"/>
+          <w:szCs w:val="24"/>
+          <w:rtl/>
+        </w:rPr>
+        <w:t>2.</w:t>
+      </w:r>
+      <w:r>
+        <w:rPr>
+          <w:rFonts w:cs="B Mitra" w:hint="cs"/>
+          <w:sz w:val="24"/>
+          <w:szCs w:val="24"/>
+          <w:rtl/>
+        </w:rPr>
+        <w:t xml:space="preserve">سامانه نیاز به الگوریتم های سنگین و زیاد نیاز ندارد. </w:t>
+      </w:r>
+    </w:p>
+    <w:p>
+      <w:pPr>
+        <w:bidi/>
+        <w:spacing w:line="276" w:lineRule="auto"/>
+        <w:rPr>
+          <w:rFonts w:cs="B Mitra"/>
+          <w:sz w:val="24"/>
+          <w:szCs w:val="24"/>
+          <w:rtl/>
+        </w:rPr>
+      </w:pPr>
+      <w:r>
+        <w:rPr>
+          <w:rFonts w:cs="B Mitra" w:hint="cs"/>
+          <w:sz w:val="24"/>
+          <w:szCs w:val="24"/>
+          <w:rtl/>
+        </w:rPr>
+        <w:t>3.</w:t>
+      </w:r>
+      <w:r>
+        <w:rPr>
+          <w:rFonts w:cs="B Mitra" w:hint="cs"/>
+          <w:sz w:val="24"/>
+          <w:szCs w:val="24"/>
+          <w:rtl/>
+        </w:rPr>
+        <w:t>سامانه باید به تمام درخواست کاربران پاسخ مناسب را بدهد</w:t>
+      </w:r>
+      <w:r>
+        <w:rPr>
+          <w:rFonts w:cs="B Mitra" w:hint="cs"/>
+          <w:sz w:val="24"/>
+          <w:szCs w:val="24"/>
+          <w:rtl/>
+        </w:rPr>
+        <w:t>.</w:t>
+      </w:r>
+    </w:p>
+    <w:p>
+      <w:pPr>
+        <w:bidi/>
+        <w:spacing w:line="276" w:lineRule="auto"/>
+        <w:rPr>
+          <w:rFonts w:cs="B Mitra"/>
+          <w:sz w:val="24"/>
+          <w:szCs w:val="24"/>
+          <w:rtl/>
+        </w:rPr>
+      </w:pPr>
+      <w:r>
+        <w:rPr>
+          <w:rFonts w:cs="B Mitra" w:hint="cs"/>
+          <w:sz w:val="24"/>
+          <w:szCs w:val="24"/>
+          <w:rtl/>
+        </w:rPr>
+        <w:t xml:space="preserve">4. </w:t>
+      </w:r>
+      <w:r>
+        <w:rPr>
+          <w:rFonts w:cs="B Mitra" w:hint="cs"/>
+          <w:sz w:val="24"/>
+          <w:szCs w:val="24"/>
+          <w:rtl/>
+        </w:rPr>
+        <w:t>این سیستم نیاز به تعامل با کاربر دارد</w:t>
+      </w:r>
+      <w:r>
+        <w:rPr>
+          <w:rFonts w:cs="B Mitra" w:hint="cs"/>
+          <w:sz w:val="24"/>
+          <w:szCs w:val="24"/>
+          <w:rtl/>
+        </w:rPr>
+        <w:t>.</w:t>
+      </w:r>
+    </w:p>
+    <w:p>
+      <w:pPr>
+        <w:bidi/>
+        <w:spacing w:line="276" w:lineRule="auto"/>
+        <w:rPr>
+          <w:rFonts w:cs="B Mitra"/>
+          <w:sz w:val="24"/>
+          <w:szCs w:val="24"/>
+          <w:rtl/>
+        </w:rPr>
+      </w:pPr>
+      <w:r>
+        <w:rPr>
+          <w:rFonts w:cs="B Mitra" w:hint="cs"/>
+          <w:sz w:val="24"/>
+          <w:szCs w:val="24"/>
+          <w:rtl/>
+        </w:rPr>
+        <w:t>5</w:t>
+      </w:r>
+      <w:r>
+        <w:rPr>
+          <w:rFonts w:cs="B Mitra" w:hint="cs"/>
+          <w:sz w:val="24"/>
+          <w:szCs w:val="24"/>
+          <w:rtl/>
+        </w:rPr>
+        <w:t>. به دلیل نیاز به ایجاد تغییرات احتمالی در داده های ورودی به پایگاه‌داده، این امر بسیار مهم است که به ازای تغییر داده ها، نیاز به تغییر در سیستم پایگاه‌داده نباشد.</w:t>
+      </w:r>
+    </w:p>
+    <w:p>
+      <w:pPr>
+        <w:bidi/>
+        <w:spacing w:line="276" w:lineRule="auto"/>
+        <w:rPr>
+          <w:rFonts w:cs="B Mitra"/>
+          <w:sz w:val="24"/>
+          <w:szCs w:val="24"/>
+          <w:rtl/>
+        </w:rPr>
+      </w:pPr>
+      <w:r>
+        <w:rPr>
+          <w:rFonts w:cs="B Mitra" w:hint="cs"/>
+          <w:sz w:val="24"/>
+          <w:szCs w:val="24"/>
+          <w:rtl/>
+        </w:rPr>
+        <w:t>6</w:t>
+      </w:r>
+      <w:r>
+        <w:rPr>
+          <w:rFonts w:cs="B Mitra" w:hint="cs"/>
+          <w:sz w:val="24"/>
+          <w:szCs w:val="24"/>
+          <w:rtl/>
+        </w:rPr>
+        <w:t>. به دلیل نیاز به پشتیبانی سیستم و نیاز به ایجاد تغییرات احتمالی در سیستم باید زیر سیستم ها به صورت زیرسیستم های مجزا و وابستگی کم طراحی شود.</w:t>
+      </w:r>
+    </w:p>
+    <w:p>
+      <w:pPr>
+        <w:bidi/>
+        <w:spacing w:line="276" w:lineRule="auto"/>
+        <w:rPr>
+          <w:rFonts w:cs="B Mitra"/>
+          <w:sz w:val="24"/>
+          <w:szCs w:val="24"/>
+          <w:rtl/>
+        </w:rPr>
+      </w:pPr>
+      <w:r>
+        <w:rPr>
+          <w:rFonts w:cs="B Mitra" w:hint="cs"/>
+          <w:sz w:val="24"/>
+          <w:szCs w:val="24"/>
+          <w:rtl/>
+        </w:rPr>
+        <w:t>7.</w:t>
+      </w:r>
+      <w:r>
+        <w:rPr>
+          <w:rFonts w:cs="B Mitra" w:hint="cs"/>
+          <w:sz w:val="24"/>
+          <w:szCs w:val="24"/>
+          <w:rtl/>
+        </w:rPr>
+        <w:t xml:space="preserve">برای اطمینان از صحت و درستی اطلاعات دریافت شده از کاربر قبل از ثبت در پایگاه داده ، نیاز به صحت سنجی اطلاعات می باشد. </w:t>
+      </w:r>
+    </w:p>
+    <w:p>
+      <w:pPr>
+        <w:bidi/>
+        <w:spacing w:line="276" w:lineRule="auto"/>
+        <w:rPr>
+          <w:rFonts w:cs="B Mitra"/>
+          <w:sz w:val="24"/>
+          <w:szCs w:val="24"/>
+          <w:rtl/>
+        </w:rPr>
+      </w:pPr>
+      <w:r>
+        <w:rPr>
+          <w:rFonts w:cs="B Mitra" w:hint="cs"/>
+          <w:sz w:val="24"/>
+          <w:szCs w:val="24"/>
+          <w:rtl/>
+        </w:rPr>
+        <w:t>8.</w:t>
+      </w:r>
+      <w:r>
+        <w:rPr>
+          <w:rFonts w:cs="B Mitra" w:hint="cs"/>
+          <w:sz w:val="24"/>
+          <w:szCs w:val="24"/>
+          <w:rtl/>
+        </w:rPr>
+        <w:t>سامانه ساوا برای کنترل سطح دسترسی کاربران نیاز به یک واحد جهت کنترل این امر دارد.</w:t>
+      </w:r>
     </w:p>
     <w:p>
       <w:pPr>
@@ -55,12 +317,9 @@
           <w:lang w:bidi="fa-IR"/>
         </w:rPr>
       </w:pPr>
-    </w:p>
-    <w:p>
-      <w:pPr>
-        <w:bidi/>
-        <w:rPr>
-          <w:rFonts w:cs="B Mitra"/>
+      <w:r>
+        <w:rPr>
+          <w:rFonts w:cs="B Mitra" w:hint="cs"/>
           <w:b/>
           <w:bCs/>
           <w:sz w:val="28"/>
@@ -68,10 +327,188 @@
           <w:rtl/>
           <w:lang w:bidi="fa-IR"/>
         </w:rPr>
-      </w:pPr>
-      <w:r>
-        <w:rPr>
-          <w:rFonts w:cs="B Mitra" w:hint="cs"/>
+        <w:t>تعیین نوع سیستم</w:t>
+      </w:r>
+    </w:p>
+    <w:p>
+      <w:pPr>
+        <w:bidi/>
+        <w:rPr>
+          <w:rFonts w:cs="B Mitra"/>
+          <w:sz w:val="24"/>
+          <w:szCs w:val="24"/>
+          <w:rtl/>
+          <w:lang w:bidi="fa-IR"/>
+        </w:rPr>
+      </w:pPr>
+      <w:r>
+        <w:rPr>
+          <w:rFonts w:cs="B Mitra" w:hint="cs"/>
+          <w:sz w:val="24"/>
+          <w:szCs w:val="24"/>
+          <w:rtl/>
+          <w:lang w:bidi="fa-IR"/>
+        </w:rPr>
+        <w:t>تعامل بین سامانه ساوا و کنشگر (کاربران) برای انجام فرایند انتخاب واحد، از یک دنباله تقریبا ثابت از درخواست هایی نظیر برنامه ریزی، عملیات ثبت نام مقدماتی، عملیات ثبت نام اصلی و ترمیم و</w:t>
+      </w:r>
+      <w:r>
+        <w:rPr>
+          <w:rFonts w:cs="B Mitra" w:hint="cs"/>
+          <w:sz w:val="24"/>
+          <w:szCs w:val="24"/>
+          <w:rtl/>
+          <w:lang w:bidi="fa-IR"/>
+        </w:rPr>
+        <w:t xml:space="preserve"> در مقابل،</w:t>
+      </w:r>
+      <w:r>
+        <w:rPr>
+          <w:rFonts w:cs="B Mitra" w:hint="cs"/>
+          <w:sz w:val="24"/>
+          <w:szCs w:val="24"/>
+          <w:rtl/>
+          <w:lang w:bidi="fa-IR"/>
+        </w:rPr>
+        <w:t xml:space="preserve"> پاسخ های سیستم تشکیل می شود.</w:t>
+      </w:r>
+      <w:r>
+        <w:rPr>
+          <w:rFonts w:cs="B Mitra" w:hint="cs"/>
+          <w:sz w:val="24"/>
+          <w:szCs w:val="24"/>
+          <w:rtl/>
+          <w:lang w:bidi="fa-IR"/>
+        </w:rPr>
+        <w:t xml:space="preserve"> </w:t>
+      </w:r>
+      <w:r>
+        <w:rPr>
+          <w:rFonts w:cs="B Mitra" w:hint="cs"/>
+          <w:sz w:val="24"/>
+          <w:szCs w:val="24"/>
+          <w:rtl/>
+          <w:lang w:bidi="fa-IR"/>
+        </w:rPr>
+        <w:t>این سامانه باید به تمام درخواست های کنشگرها پاسخ بدهد.</w:t>
+      </w:r>
+      <w:r>
+        <w:rPr>
+          <w:rFonts w:cs="B Mitra" w:hint="cs"/>
+          <w:sz w:val="24"/>
+          <w:szCs w:val="24"/>
+          <w:rtl/>
+          <w:lang w:bidi="fa-IR"/>
+        </w:rPr>
+        <w:t xml:space="preserve"> </w:t>
+      </w:r>
+      <w:r>
+        <w:rPr>
+          <w:rFonts w:cs="B Mitra" w:hint="cs"/>
+          <w:sz w:val="24"/>
+          <w:szCs w:val="24"/>
+          <w:rtl/>
+          <w:lang w:bidi="fa-IR"/>
+        </w:rPr>
+        <w:t>این سیستم در هر نشستی که برقرار می کند تنها می تواند با یک کنشگر در ارتباط باشد.</w:t>
+      </w:r>
+      <w:r>
+        <w:rPr>
+          <w:rFonts w:cs="B Mitra" w:hint="cs"/>
+          <w:sz w:val="24"/>
+          <w:szCs w:val="24"/>
+          <w:rtl/>
+          <w:lang w:bidi="fa-IR"/>
+        </w:rPr>
+        <w:t xml:space="preserve"> </w:t>
+      </w:r>
+      <w:r>
+        <w:rPr>
+          <w:rFonts w:cs="B Mitra" w:hint="cs"/>
+          <w:sz w:val="24"/>
+          <w:szCs w:val="24"/>
+          <w:rtl/>
+          <w:lang w:bidi="fa-IR"/>
+        </w:rPr>
+        <w:t xml:space="preserve">همچنین </w:t>
+      </w:r>
+      <w:r>
+        <w:rPr>
+          <w:rFonts w:cs="B Mitra" w:hint="cs"/>
+          <w:sz w:val="24"/>
+          <w:szCs w:val="24"/>
+          <w:rtl/>
+          <w:lang w:bidi="fa-IR"/>
+        </w:rPr>
+        <w:t>موجودیت های خارجی این سامانه، انسان ها هستند که همان کنشگرهای سیستم ما محسوب می شوند.</w:t>
+      </w:r>
+      <w:r>
+        <w:rPr>
+          <w:rFonts w:cs="B Mitra" w:hint="cs"/>
+          <w:sz w:val="24"/>
+          <w:szCs w:val="24"/>
+          <w:rtl/>
+          <w:lang w:bidi="fa-IR"/>
+        </w:rPr>
+        <w:t xml:space="preserve"> تعامل کاربر ما از ابتدایی ترین مرحله که برنامه ریزی می باشد، شروع شده و تا عملیات ترمیم که آخرین مرحله است، ادامه می یابد.</w:t>
+      </w:r>
+      <w:r>
+        <w:rPr>
+          <w:rFonts w:cs="B Mitra" w:hint="cs"/>
+          <w:sz w:val="24"/>
+          <w:szCs w:val="24"/>
+          <w:rtl/>
+          <w:lang w:bidi="fa-IR"/>
+        </w:rPr>
+        <w:t xml:space="preserve"> کاربر ما با سامانه، نوعی رابطه مشتری-خادم از خود نشان می دهد؛ زیرا کاربر ما عملیات انتخاب واحد را از سامانه درخواست کرده و سامانه خدمات</w:t>
+      </w:r>
+      <w:r>
+        <w:rPr>
+          <w:rFonts w:cs="B Mitra" w:hint="cs"/>
+          <w:sz w:val="24"/>
+          <w:szCs w:val="24"/>
+          <w:rtl/>
+          <w:lang w:bidi="fa-IR"/>
+        </w:rPr>
+        <w:t xml:space="preserve"> خواسته شده</w:t>
+      </w:r>
+      <w:r>
+        <w:rPr>
+          <w:rFonts w:cs="B Mitra" w:hint="cs"/>
+          <w:sz w:val="24"/>
+          <w:szCs w:val="24"/>
+          <w:rtl/>
+          <w:lang w:bidi="fa-IR"/>
+        </w:rPr>
+        <w:t xml:space="preserve"> را به کاربر ارائه می دهد.</w:t>
+      </w:r>
+      <w:r>
+        <w:rPr>
+          <w:rFonts w:cs="B Mitra" w:hint="cs"/>
+          <w:sz w:val="24"/>
+          <w:szCs w:val="24"/>
+          <w:rtl/>
+          <w:lang w:bidi="fa-IR"/>
+        </w:rPr>
+        <w:t xml:space="preserve"> فرایند کلی سامانه بصورت گام به گام می باشد و از این روی، پیشرفت فرایند انتخاب واحد برای کاربر کاملا مشهود است.</w:t>
+      </w:r>
+    </w:p>
+    <w:p>
+      <w:pPr>
+        <w:bidi/>
+        <w:rPr>
+          <w:rFonts w:cs="B Mitra"/>
+          <w:sz w:val="24"/>
+          <w:szCs w:val="24"/>
+          <w:rtl/>
+          <w:lang w:bidi="fa-IR"/>
+        </w:rPr>
+      </w:pPr>
+    </w:p>
+    <w:p>
+      <w:pPr>
+        <w:bidi/>
+        <w:rPr>
+          <w:rFonts w:cs="B Mitra"/>
           <w:b/>
           <w:bCs/>
           <w:sz w:val="28"/>
@@ -79,188 +516,10 @@
           <w:rtl/>
           <w:lang w:bidi="fa-IR"/>
         </w:rPr>
-        <w:t>تعیین نوع سیستم</w:t>
-      </w:r>
-    </w:p>
-    <w:p>
-      <w:pPr>
-        <w:bidi/>
-        <w:rPr>
-          <w:rFonts w:cs="B Mitra"/>
-          <w:sz w:val="24"/>
-          <w:szCs w:val="24"/>
-          <w:rtl/>
-          <w:lang w:bidi="fa-IR"/>
-        </w:rPr>
-      </w:pPr>
-      <w:r>
-        <w:rPr>
-          <w:rFonts w:cs="B Mitra" w:hint="cs"/>
-          <w:sz w:val="24"/>
-          <w:szCs w:val="24"/>
-          <w:rtl/>
-          <w:lang w:bidi="fa-IR"/>
-        </w:rPr>
-        <w:t>تعامل بین سامانه ساوا و کنشگر (کاربران) برای انجام فرایند انتخاب واحد، از یک دنباله تقریبا ثابت از درخواست هایی نظیر برنامه ریزی، عملیات ثبت نام مقدماتی، عملیات ثبت نام اصلی و ترمیم و</w:t>
-      </w:r>
-      <w:r>
-        <w:rPr>
-          <w:rFonts w:cs="B Mitra" w:hint="cs"/>
-          <w:sz w:val="24"/>
-          <w:szCs w:val="24"/>
-          <w:rtl/>
-          <w:lang w:bidi="fa-IR"/>
-        </w:rPr>
-        <w:t xml:space="preserve"> در مقابل،</w:t>
-      </w:r>
-      <w:r>
-        <w:rPr>
-          <w:rFonts w:cs="B Mitra" w:hint="cs"/>
-          <w:sz w:val="24"/>
-          <w:szCs w:val="24"/>
-          <w:rtl/>
-          <w:lang w:bidi="fa-IR"/>
-        </w:rPr>
-        <w:t xml:space="preserve"> پاسخ های سیستم تشکیل می شود.</w:t>
-      </w:r>
-      <w:r>
-        <w:rPr>
-          <w:rFonts w:cs="B Mitra" w:hint="cs"/>
-          <w:sz w:val="24"/>
-          <w:szCs w:val="24"/>
-          <w:rtl/>
-          <w:lang w:bidi="fa-IR"/>
-        </w:rPr>
-        <w:t xml:space="preserve"> </w:t>
-      </w:r>
-      <w:r>
-        <w:rPr>
-          <w:rFonts w:cs="B Mitra" w:hint="cs"/>
-          <w:sz w:val="24"/>
-          <w:szCs w:val="24"/>
-          <w:rtl/>
-          <w:lang w:bidi="fa-IR"/>
-        </w:rPr>
-        <w:t>این سامانه باید به تمام درخواست های کنشگرها پاسخ بدهد.</w:t>
-      </w:r>
-      <w:r>
-        <w:rPr>
-          <w:rFonts w:cs="B Mitra" w:hint="cs"/>
-          <w:sz w:val="24"/>
-          <w:szCs w:val="24"/>
-          <w:rtl/>
-          <w:lang w:bidi="fa-IR"/>
-        </w:rPr>
-        <w:t xml:space="preserve"> </w:t>
-      </w:r>
-      <w:r>
-        <w:rPr>
-          <w:rFonts w:cs="B Mitra" w:hint="cs"/>
-          <w:sz w:val="24"/>
-          <w:szCs w:val="24"/>
-          <w:rtl/>
-          <w:lang w:bidi="fa-IR"/>
-        </w:rPr>
-        <w:t>این سیستم در هر نشستی که برقرار می کند تنها می تواند با یک کنشگر در ارتباط باشد.</w:t>
-      </w:r>
-      <w:r>
-        <w:rPr>
-          <w:rFonts w:cs="B Mitra" w:hint="cs"/>
-          <w:sz w:val="24"/>
-          <w:szCs w:val="24"/>
-          <w:rtl/>
-          <w:lang w:bidi="fa-IR"/>
-        </w:rPr>
-        <w:t xml:space="preserve"> </w:t>
-      </w:r>
-      <w:r>
-        <w:rPr>
-          <w:rFonts w:cs="B Mitra" w:hint="cs"/>
-          <w:sz w:val="24"/>
-          <w:szCs w:val="24"/>
-          <w:rtl/>
-          <w:lang w:bidi="fa-IR"/>
-        </w:rPr>
-        <w:t xml:space="preserve">همچنین </w:t>
-      </w:r>
-      <w:r>
-        <w:rPr>
-          <w:rFonts w:cs="B Mitra" w:hint="cs"/>
-          <w:sz w:val="24"/>
-          <w:szCs w:val="24"/>
-          <w:rtl/>
-          <w:lang w:bidi="fa-IR"/>
-        </w:rPr>
-        <w:t>موجودیت های خارجی این سامانه، انسان ها هستند که همان کنشگرهای سیستم ما محسوب می شوند.</w:t>
-      </w:r>
-      <w:r>
-        <w:rPr>
-          <w:rFonts w:cs="B Mitra" w:hint="cs"/>
-          <w:sz w:val="24"/>
-          <w:szCs w:val="24"/>
-          <w:rtl/>
-          <w:lang w:bidi="fa-IR"/>
-        </w:rPr>
-        <w:t xml:space="preserve"> تعامل کاربر ما از ابتدایی ترین مرحله که برنامه ریزی می باشد، شروع شده و تا عملیات ترمیم که آخرین مرحله است، ادامه می یابد.</w:t>
-      </w:r>
-      <w:r>
-        <w:rPr>
-          <w:rFonts w:cs="B Mitra" w:hint="cs"/>
-          <w:sz w:val="24"/>
-          <w:szCs w:val="24"/>
-          <w:rtl/>
-          <w:lang w:bidi="fa-IR"/>
-        </w:rPr>
-        <w:t xml:space="preserve"> کاربر ما با سامانه، نوعی رابطه مشتری-خادم از خود نشان می دهد؛ زیرا کاربر ما عملیات انتخاب واحد را از سامانه درخواست کرده و سامانه خدمات</w:t>
-      </w:r>
-      <w:r>
-        <w:rPr>
-          <w:rFonts w:cs="B Mitra" w:hint="cs"/>
-          <w:sz w:val="24"/>
-          <w:szCs w:val="24"/>
-          <w:rtl/>
-          <w:lang w:bidi="fa-IR"/>
-        </w:rPr>
-        <w:t xml:space="preserve"> خواسته شده</w:t>
-      </w:r>
-      <w:r>
-        <w:rPr>
-          <w:rFonts w:cs="B Mitra" w:hint="cs"/>
-          <w:sz w:val="24"/>
-          <w:szCs w:val="24"/>
-          <w:rtl/>
-          <w:lang w:bidi="fa-IR"/>
-        </w:rPr>
-        <w:t xml:space="preserve"> را به کاربر ارائه می دهد.</w:t>
-      </w:r>
-      <w:r>
-        <w:rPr>
-          <w:rFonts w:cs="B Mitra" w:hint="cs"/>
-          <w:sz w:val="24"/>
-          <w:szCs w:val="24"/>
-          <w:rtl/>
-          <w:lang w:bidi="fa-IR"/>
-        </w:rPr>
-        <w:t xml:space="preserve"> فرایند کلی سامانه بصورت گام به گام می باشد و از این روی، پیشرفت فرایند انتخاب واحد برای کاربر کاملا مشهود است.</w:t>
-      </w:r>
-    </w:p>
-    <w:p>
-      <w:pPr>
-        <w:bidi/>
-        <w:rPr>
-          <w:rFonts w:cs="B Mitra"/>
-          <w:sz w:val="24"/>
-          <w:szCs w:val="24"/>
-          <w:rtl/>
-          <w:lang w:bidi="fa-IR"/>
-        </w:rPr>
-      </w:pPr>
-    </w:p>
-    <w:p>
-      <w:pPr>
-        <w:bidi/>
-        <w:rPr>
-          <w:rFonts w:cs="B Mitra"/>
+      </w:pPr>
+      <w:r>
+        <w:rPr>
+          <w:rFonts w:cs="B Mitra" w:hint="cs"/>
           <w:b/>
           <w:bCs/>
           <w:sz w:val="28"/>
@@ -268,10 +527,122 @@
           <w:rtl/>
           <w:lang w:bidi="fa-IR"/>
         </w:rPr>
-      </w:pPr>
-      <w:r>
-        <w:rPr>
-          <w:rFonts w:cs="B Mitra" w:hint="cs"/>
+        <w:t>استفاده از سبک های معماری</w:t>
+      </w:r>
+    </w:p>
+    <w:p>
+      <w:pPr>
+        <w:bidi/>
+        <w:rPr>
+          <w:rFonts w:cs="B Mitra"/>
+          <w:sz w:val="24"/>
+          <w:szCs w:val="24"/>
+          <w:rtl/>
+          <w:lang w:bidi="fa-IR"/>
+        </w:rPr>
+      </w:pPr>
+      <w:r>
+        <w:rPr>
+          <w:rFonts w:cs="B Mitra" w:hint="cs"/>
+          <w:sz w:val="24"/>
+          <w:szCs w:val="24"/>
+          <w:rtl/>
+          <w:lang w:bidi="fa-IR"/>
+        </w:rPr>
+        <w:t xml:space="preserve">با توجه به اینکه نوع سیستم سامانه ما تعاملی بوده، بهترین و معمول ترین سبک معماری برای این نوع سامانه، معماری </w:t>
+      </w:r>
+      <w:r>
+        <w:rPr>
+          <w:rFonts w:cs="B Mitra" w:hint="cs"/>
+          <w:sz w:val="24"/>
+          <w:szCs w:val="24"/>
+          <w:rtl/>
+          <w:lang w:bidi="fa-IR"/>
+        </w:rPr>
+        <w:t>چهار</w:t>
+      </w:r>
+      <w:r>
+        <w:rPr>
+          <w:rFonts w:cs="B Mitra" w:hint="cs"/>
+          <w:sz w:val="24"/>
+          <w:szCs w:val="24"/>
+          <w:rtl/>
+          <w:lang w:bidi="fa-IR"/>
+        </w:rPr>
+        <w:t xml:space="preserve"> لایه می باشد که با ویژگی های سامانه ما همخوانی دارد.</w:t>
+      </w:r>
+      <w:r>
+        <w:rPr>
+          <w:rFonts w:cs="B Mitra" w:hint="cs"/>
+          <w:sz w:val="24"/>
+          <w:szCs w:val="24"/>
+          <w:rtl/>
+          <w:lang w:bidi="fa-IR"/>
+        </w:rPr>
+        <w:t xml:space="preserve"> این سامانه از لایه های واسط گرافیکی، کنترلر، انتخاب واحد</w:t>
+      </w:r>
+      <w:r>
+        <w:rPr>
+          <w:rFonts w:cs="B Mitra" w:hint="cs"/>
+          <w:sz w:val="24"/>
+          <w:szCs w:val="24"/>
+          <w:rtl/>
+          <w:lang w:bidi="fa-IR"/>
+        </w:rPr>
+        <w:t xml:space="preserve"> و</w:t>
+      </w:r>
+      <w:r>
+        <w:rPr>
+          <w:rFonts w:cs="B Mitra" w:hint="cs"/>
+          <w:sz w:val="24"/>
+          <w:szCs w:val="24"/>
+          <w:rtl/>
+          <w:lang w:bidi="fa-IR"/>
+        </w:rPr>
+        <w:t xml:space="preserve"> پایگاه داده تشکیل شده است. هر کدام از این لایه فقط می توانند به لایه های پایین تر از خود درخواست ارسال کنند.</w:t>
+      </w:r>
+    </w:p>
+    <w:p>
+      <w:pPr>
+        <w:bidi/>
+        <w:rPr>
+          <w:rFonts w:cs="B Mitra"/>
+          <w:sz w:val="24"/>
+          <w:szCs w:val="24"/>
+          <w:rtl/>
+          <w:lang w:bidi="fa-IR"/>
+        </w:rPr>
+      </w:pPr>
+    </w:p>
+    <w:p>
+      <w:pPr>
+        <w:bidi/>
+        <w:rPr>
+          <w:rFonts w:cs="B Mitra"/>
+          <w:sz w:val="24"/>
+          <w:szCs w:val="24"/>
+          <w:rtl/>
+          <w:lang w:bidi="fa-IR"/>
+        </w:rPr>
+      </w:pPr>
+    </w:p>
+    <w:p>
+      <w:pPr>
+        <w:bidi/>
+        <w:rPr>
+          <w:rFonts w:cs="B Mitra"/>
+          <w:sz w:val="24"/>
+          <w:szCs w:val="24"/>
+          <w:rtl/>
+          <w:lang w:bidi="fa-IR"/>
+        </w:rPr>
+      </w:pPr>
+    </w:p>
+    <w:p>
+      <w:pPr>
+        <w:bidi/>
+        <w:rPr>
+          <w:rFonts w:cs="B Mitra"/>
           <w:b/>
           <w:bCs/>
           <w:sz w:val="28"/>
@@ -279,98 +650,10 @@
           <w:rtl/>
           <w:lang w:bidi="fa-IR"/>
         </w:rPr>
-        <w:t>استفاده از سبک های معماری</w:t>
-      </w:r>
-    </w:p>
-    <w:p>
-      <w:pPr>
-        <w:bidi/>
-        <w:rPr>
-          <w:rFonts w:cs="B Mitra"/>
-          <w:sz w:val="24"/>
-          <w:szCs w:val="24"/>
-          <w:rtl/>
-          <w:lang w:bidi="fa-IR"/>
-        </w:rPr>
-      </w:pPr>
-      <w:r>
-        <w:rPr>
-          <w:rFonts w:cs="B Mitra" w:hint="cs"/>
-          <w:sz w:val="24"/>
-          <w:szCs w:val="24"/>
-          <w:rtl/>
-          <w:lang w:bidi="fa-IR"/>
-        </w:rPr>
-        <w:t xml:space="preserve">با توجه به اینکه نوع سیستم سامانه ما تعاملی بوده، بهترین و معمول ترین سبک معماری برای این نوع سامانه، معماری </w:t>
-      </w:r>
-      <w:r>
-        <w:rPr>
-          <w:rFonts w:cs="B Mitra" w:hint="cs"/>
-          <w:sz w:val="24"/>
-          <w:szCs w:val="24"/>
-          <w:rtl/>
-          <w:lang w:bidi="fa-IR"/>
-        </w:rPr>
-        <w:t>چهار</w:t>
-      </w:r>
-      <w:r>
-        <w:rPr>
-          <w:rFonts w:cs="B Mitra" w:hint="cs"/>
-          <w:sz w:val="24"/>
-          <w:szCs w:val="24"/>
-          <w:rtl/>
-          <w:lang w:bidi="fa-IR"/>
-        </w:rPr>
-        <w:t xml:space="preserve"> لایه می باشد که با ویژگی های سامانه ما همخوانی دارد.</w:t>
-      </w:r>
-      <w:r>
-        <w:rPr>
-          <w:rFonts w:cs="B Mitra" w:hint="cs"/>
-          <w:sz w:val="24"/>
-          <w:szCs w:val="24"/>
-          <w:rtl/>
-          <w:lang w:bidi="fa-IR"/>
-        </w:rPr>
-        <w:t xml:space="preserve"> این سامانه از لایه های واسط گرافیکی، کنترلر، انتخاب واحد</w:t>
-      </w:r>
-      <w:r>
-        <w:rPr>
-          <w:rFonts w:cs="B Mitra" w:hint="cs"/>
-          <w:sz w:val="24"/>
-          <w:szCs w:val="24"/>
-          <w:rtl/>
-          <w:lang w:bidi="fa-IR"/>
-        </w:rPr>
-        <w:t xml:space="preserve"> و</w:t>
-      </w:r>
-      <w:r>
-        <w:rPr>
-          <w:rFonts w:cs="B Mitra" w:hint="cs"/>
-          <w:sz w:val="24"/>
-          <w:szCs w:val="24"/>
-          <w:rtl/>
-          <w:lang w:bidi="fa-IR"/>
-        </w:rPr>
-        <w:t xml:space="preserve"> پایگاه داده تشکیل شده است. هر کدام از این لایه فقط می توانند به لایه های پایین تر از خود درخواست ارسال کنند.</w:t>
-      </w:r>
-    </w:p>
-    <w:p>
-      <w:pPr>
-        <w:bidi/>
-        <w:rPr>
-          <w:rFonts w:cs="B Mitra"/>
-          <w:sz w:val="24"/>
-          <w:szCs w:val="24"/>
-          <w:rtl/>
-          <w:lang w:bidi="fa-IR"/>
-        </w:rPr>
-      </w:pPr>
-    </w:p>
-    <w:p>
-      <w:pPr>
-        <w:bidi/>
-        <w:rPr>
-          <w:rFonts w:cs="B Mitra"/>
+      </w:pPr>
+      <w:r>
+        <w:rPr>
+          <w:rFonts w:cs="B Mitra" w:hint="cs"/>
           <w:b/>
           <w:bCs/>
           <w:sz w:val="28"/>
@@ -378,17 +661,7 @@
           <w:rtl/>
           <w:lang w:bidi="fa-IR"/>
         </w:rPr>
-      </w:pPr>
-      <w:r>
-        <w:rPr>
-          <w:rFonts w:cs="B Mitra" w:hint="cs"/>
-          <w:b/>
-          <w:bCs/>
-          <w:sz w:val="28"/>
-          <w:szCs w:val="28"/>
-          <w:rtl/>
-          <w:lang w:bidi="fa-IR"/>
-        </w:rPr>
+        <w:lastRenderedPageBreak/>
         <w:t>تعیین واسط ها و عملیات زیرسیستم</w:t>
       </w:r>
     </w:p>
@@ -403,42 +676,595 @@
           <w:lang w:bidi="fa-IR"/>
         </w:rPr>
       </w:pPr>
-    </w:p>
-    <w:p>
-      <w:pPr>
-        <w:bidi/>
-        <w:rPr>
-          <w:rFonts w:cs="B Mitra"/>
-          <w:sz w:val="24"/>
-          <w:szCs w:val="24"/>
-          <w:rtl/>
-          <w:lang w:bidi="fa-IR"/>
-        </w:rPr>
-      </w:pPr>
-    </w:p>
-    <w:p>
-      <w:pPr>
-        <w:bidi/>
-        <w:rPr>
-          <w:rFonts w:cs="B Mitra"/>
-          <w:sz w:val="24"/>
-          <w:szCs w:val="24"/>
-          <w:rtl/>
-          <w:lang w:bidi="fa-IR"/>
-        </w:rPr>
-      </w:pPr>
-    </w:p>
-    <w:p>
-      <w:pPr>
-        <w:bidi/>
-        <w:rPr>
-          <w:rFonts w:cs="B Mitra"/>
-          <w:sz w:val="24"/>
-          <w:szCs w:val="24"/>
-          <w:rtl/>
-          <w:lang w:bidi="fa-IR"/>
-        </w:rPr>
-      </w:pPr>
+      <w:r>
+        <w:rPr>
+          <w:rFonts w:cs="B Mitra" w:hint="cs"/>
+          <w:sz w:val="24"/>
+          <w:szCs w:val="24"/>
+          <w:rtl/>
+          <w:lang w:bidi="fa-IR"/>
+        </w:rPr>
+        <w:t xml:space="preserve">1- لایه </w:t>
+      </w:r>
+      <w:r>
+        <w:rPr>
+          <w:rFonts w:cs="B Mitra"/>
+          <w:sz w:val="24"/>
+          <w:szCs w:val="24"/>
+          <w:lang w:bidi="fa-IR"/>
+        </w:rPr>
+        <w:t>Presentation</w:t>
+      </w:r>
+      <w:r>
+        <w:rPr>
+          <w:rFonts w:cs="B Mitra" w:hint="cs"/>
+          <w:sz w:val="24"/>
+          <w:szCs w:val="24"/>
+          <w:rtl/>
+          <w:lang w:bidi="fa-IR"/>
+        </w:rPr>
+        <w:t xml:space="preserve">: </w:t>
+      </w:r>
+      <w:r>
+        <w:rPr>
+          <w:rFonts w:cs="B Mitra" w:hint="cs"/>
+          <w:sz w:val="24"/>
+          <w:szCs w:val="24"/>
+          <w:rtl/>
+          <w:lang w:bidi="fa-IR"/>
+        </w:rPr>
+        <w:t>این لای</w:t>
+      </w:r>
+      <w:r>
+        <w:rPr>
+          <w:rFonts w:cs="B Mitra" w:hint="cs"/>
+          <w:sz w:val="24"/>
+          <w:szCs w:val="24"/>
+          <w:rtl/>
+          <w:lang w:bidi="fa-IR"/>
+        </w:rPr>
+        <w:t xml:space="preserve">ه، ورودی های موردنیاز را از کاربر گرفته و به لایه ی </w:t>
+      </w:r>
+      <w:r>
+        <w:rPr>
+          <w:rFonts w:cs="B Mitra"/>
+          <w:sz w:val="24"/>
+          <w:szCs w:val="24"/>
+          <w:lang w:bidi="fa-IR"/>
+        </w:rPr>
+        <w:t>Logic</w:t>
+      </w:r>
+      <w:r>
+        <w:rPr>
+          <w:rFonts w:cs="B Mitra" w:hint="cs"/>
+          <w:sz w:val="24"/>
+          <w:szCs w:val="24"/>
+          <w:rtl/>
+          <w:lang w:bidi="fa-IR"/>
+        </w:rPr>
+        <w:t xml:space="preserve"> انتقال می دهد</w:t>
+      </w:r>
+      <w:r>
+        <w:rPr>
+          <w:rFonts w:cs="B Mitra" w:hint="cs"/>
+          <w:sz w:val="24"/>
+          <w:szCs w:val="24"/>
+          <w:rtl/>
+          <w:lang w:bidi="fa-IR"/>
+        </w:rPr>
+        <w:t xml:space="preserve">. </w:t>
+      </w:r>
+      <w:r>
+        <w:rPr>
+          <w:rFonts w:cs="B Mitra" w:hint="cs"/>
+          <w:sz w:val="24"/>
+          <w:szCs w:val="24"/>
+          <w:rtl/>
+          <w:lang w:bidi="fa-IR"/>
+        </w:rPr>
+        <w:t xml:space="preserve">این لایه وظیفه نمایش تمام اطلاعات پردازش شده در لایه </w:t>
+      </w:r>
+      <w:r>
+        <w:rPr>
+          <w:rFonts w:cs="B Mitra"/>
+          <w:sz w:val="24"/>
+          <w:szCs w:val="24"/>
+          <w:lang w:bidi="fa-IR"/>
+        </w:rPr>
+        <w:t>Logic</w:t>
+      </w:r>
+      <w:r>
+        <w:rPr>
+          <w:rFonts w:cs="B Mitra" w:hint="cs"/>
+          <w:sz w:val="24"/>
+          <w:szCs w:val="24"/>
+          <w:rtl/>
+          <w:lang w:bidi="fa-IR"/>
+        </w:rPr>
+        <w:t xml:space="preserve"> </w:t>
+      </w:r>
+      <w:r>
+        <w:rPr>
+          <w:rFonts w:cs="B Mitra" w:hint="cs"/>
+          <w:sz w:val="24"/>
+          <w:szCs w:val="24"/>
+          <w:rtl/>
+          <w:lang w:bidi="fa-IR"/>
+        </w:rPr>
+        <w:t>را بر عهده دارد.</w:t>
+      </w:r>
+      <w:r>
+        <w:rPr>
+          <w:rFonts w:cs="B Mitra" w:hint="cs"/>
+          <w:sz w:val="24"/>
+          <w:szCs w:val="24"/>
+          <w:rtl/>
+          <w:lang w:bidi="fa-IR"/>
+        </w:rPr>
+        <w:t xml:space="preserve"> در این لایه نیز برنامه های پیشنهادی به دانشجو را بر اساس ورودی های دریافت شده از کاربر، پردازش و نمایش می دهد.</w:t>
+      </w:r>
+    </w:p>
+    <w:p>
+      <w:pPr>
+        <w:bidi/>
+        <w:rPr>
+          <w:rFonts w:cs="B Mitra"/>
+          <w:sz w:val="24"/>
+          <w:szCs w:val="24"/>
+          <w:rtl/>
+          <w:lang w:bidi="fa-IR"/>
+        </w:rPr>
+      </w:pPr>
+      <w:r>
+        <w:rPr>
+          <w:rFonts w:cs="B Mitra" w:hint="cs"/>
+          <w:sz w:val="24"/>
+          <w:szCs w:val="24"/>
+          <w:rtl/>
+          <w:lang w:bidi="fa-IR"/>
+        </w:rPr>
+        <w:t xml:space="preserve">2-لایه </w:t>
+      </w:r>
+      <w:r>
+        <w:rPr>
+          <w:rFonts w:cs="B Mitra"/>
+          <w:sz w:val="24"/>
+          <w:szCs w:val="24"/>
+          <w:lang w:bidi="fa-IR"/>
+        </w:rPr>
+        <w:t>Logic</w:t>
+      </w:r>
+      <w:r>
+        <w:rPr>
+          <w:rFonts w:cs="B Mitra" w:hint="cs"/>
+          <w:sz w:val="24"/>
+          <w:szCs w:val="24"/>
+          <w:rtl/>
+          <w:lang w:bidi="fa-IR"/>
+        </w:rPr>
+        <w:t xml:space="preserve">: این لایه وظیفه </w:t>
+      </w:r>
+      <w:r>
+        <w:rPr>
+          <w:rFonts w:cs="B Mitra" w:hint="cs"/>
+          <w:sz w:val="24"/>
+          <w:szCs w:val="24"/>
+          <w:rtl/>
+          <w:lang w:bidi="fa-IR"/>
+        </w:rPr>
+        <w:t xml:space="preserve">اجرای دستورات، </w:t>
+      </w:r>
+      <w:r>
+        <w:rPr>
+          <w:rFonts w:cs="B Mitra" w:hint="cs"/>
+          <w:sz w:val="24"/>
+          <w:szCs w:val="24"/>
+          <w:rtl/>
+          <w:lang w:bidi="fa-IR"/>
+        </w:rPr>
+        <w:t>پردازش</w:t>
+      </w:r>
+      <w:r>
+        <w:rPr>
+          <w:rFonts w:cs="B Mitra" w:hint="cs"/>
+          <w:sz w:val="24"/>
+          <w:szCs w:val="24"/>
+          <w:rtl/>
+          <w:lang w:bidi="fa-IR"/>
+        </w:rPr>
+        <w:t xml:space="preserve"> اطلاعات و تمام تصمیم گیری های منطقی </w:t>
+      </w:r>
+      <w:r>
+        <w:rPr>
+          <w:rFonts w:cs="B Mitra" w:hint="cs"/>
+          <w:sz w:val="24"/>
+          <w:szCs w:val="24"/>
+          <w:rtl/>
+          <w:lang w:bidi="fa-IR"/>
+        </w:rPr>
+        <w:t xml:space="preserve">را </w:t>
+      </w:r>
+      <w:r>
+        <w:rPr>
+          <w:rFonts w:cs="B Mitra" w:hint="cs"/>
+          <w:sz w:val="24"/>
+          <w:szCs w:val="24"/>
+          <w:rtl/>
+          <w:lang w:bidi="fa-IR"/>
+        </w:rPr>
+        <w:t>دارد.</w:t>
+      </w:r>
+      <w:r>
+        <w:rPr>
+          <w:rFonts w:cs="B Mitra" w:hint="cs"/>
+          <w:sz w:val="24"/>
+          <w:szCs w:val="24"/>
+          <w:rtl/>
+          <w:lang w:bidi="fa-IR"/>
+        </w:rPr>
+        <w:t xml:space="preserve"> </w:t>
+      </w:r>
+      <w:r>
+        <w:rPr>
+          <w:rFonts w:cs="B Mitra" w:hint="cs"/>
+          <w:sz w:val="24"/>
+          <w:szCs w:val="24"/>
+          <w:rtl/>
+          <w:lang w:bidi="fa-IR"/>
+        </w:rPr>
+        <w:t>این لایه نیز خود شامل دو زیرسیستم دیگر</w:t>
+      </w:r>
+      <w:r>
+        <w:rPr>
+          <w:rFonts w:cs="B Mitra" w:hint="cs"/>
+          <w:sz w:val="24"/>
+          <w:szCs w:val="24"/>
+          <w:rtl/>
+          <w:lang w:bidi="fa-IR"/>
+        </w:rPr>
+        <w:t xml:space="preserve"> می باشد</w:t>
+      </w:r>
+      <w:r>
+        <w:rPr>
+          <w:rFonts w:cs="B Mitra" w:hint="cs"/>
+          <w:sz w:val="24"/>
+          <w:szCs w:val="24"/>
+          <w:rtl/>
+          <w:lang w:bidi="fa-IR"/>
+        </w:rPr>
+        <w:t>:</w:t>
+      </w:r>
+    </w:p>
+    <w:p>
+      <w:pPr>
+        <w:bidi/>
+        <w:rPr>
+          <w:rFonts w:cs="B Mitra"/>
+          <w:sz w:val="24"/>
+          <w:szCs w:val="24"/>
+          <w:rtl/>
+          <w:lang w:bidi="fa-IR"/>
+        </w:rPr>
+      </w:pPr>
+      <w:r>
+        <w:rPr>
+          <w:rFonts w:cs="B Mitra" w:hint="cs"/>
+          <w:sz w:val="24"/>
+          <w:szCs w:val="24"/>
+          <w:rtl/>
+          <w:lang w:bidi="fa-IR"/>
+        </w:rPr>
+        <w:t xml:space="preserve"> 1 </w:t>
+      </w:r>
+      <w:r>
+        <w:rPr>
+          <w:rFonts w:ascii="Arial" w:hAnsi="Arial" w:cs="Arial" w:hint="cs"/>
+          <w:sz w:val="24"/>
+          <w:szCs w:val="24"/>
+          <w:rtl/>
+          <w:lang w:bidi="fa-IR"/>
+        </w:rPr>
+        <w:t>–</w:t>
+      </w:r>
+      <w:r>
+        <w:rPr>
+          <w:rFonts w:cs="B Mitra" w:hint="cs"/>
+          <w:sz w:val="24"/>
+          <w:szCs w:val="24"/>
+          <w:rtl/>
+          <w:lang w:bidi="fa-IR"/>
+        </w:rPr>
+        <w:t xml:space="preserve"> </w:t>
+      </w:r>
+      <w:r>
+        <w:rPr>
+          <w:rFonts w:cs="B Mitra"/>
+          <w:sz w:val="24"/>
+          <w:szCs w:val="24"/>
+          <w:lang w:bidi="fa-IR"/>
+        </w:rPr>
+        <w:t>Controller</w:t>
+      </w:r>
+      <w:r>
+        <w:rPr>
+          <w:rFonts w:cs="B Mitra" w:hint="cs"/>
+          <w:sz w:val="24"/>
+          <w:szCs w:val="24"/>
+          <w:rtl/>
+          <w:lang w:bidi="fa-IR"/>
+        </w:rPr>
+        <w:t>:</w:t>
+      </w:r>
+      <w:r>
+        <w:rPr>
+          <w:rFonts w:cs="B Mitra" w:hint="cs"/>
+          <w:sz w:val="24"/>
+          <w:szCs w:val="24"/>
+          <w:rtl/>
+          <w:lang w:bidi="fa-IR"/>
+        </w:rPr>
+        <w:t xml:space="preserve"> </w:t>
+      </w:r>
+      <w:r>
+        <w:rPr>
+          <w:rFonts w:cs="B Mitra" w:hint="cs"/>
+          <w:sz w:val="24"/>
+          <w:szCs w:val="24"/>
+          <w:rtl/>
+          <w:lang w:bidi="fa-IR"/>
+        </w:rPr>
+        <w:t>مسئول برخورد با رویداد های مربوط به یک مورد کاربرد مشخص می باشد</w:t>
+      </w:r>
+      <w:r>
+        <w:rPr>
+          <w:rFonts w:cs="B Mitra" w:hint="cs"/>
+          <w:sz w:val="24"/>
+          <w:szCs w:val="24"/>
+          <w:rtl/>
+          <w:lang w:bidi="fa-IR"/>
+        </w:rPr>
+        <w:t>.</w:t>
+      </w:r>
+    </w:p>
+    <w:p>
+      <w:pPr>
+        <w:bidi/>
+        <w:rPr>
+          <w:rFonts w:cs="B Mitra"/>
+          <w:sz w:val="24"/>
+          <w:szCs w:val="24"/>
+          <w:rtl/>
+          <w:lang w:bidi="fa-IR"/>
+        </w:rPr>
+      </w:pPr>
+      <w:r>
+        <w:rPr>
+          <w:rFonts w:cs="B Mitra" w:hint="cs"/>
+          <w:sz w:val="24"/>
+          <w:szCs w:val="24"/>
+          <w:rtl/>
+          <w:lang w:bidi="fa-IR"/>
+        </w:rPr>
+        <w:t xml:space="preserve">2 </w:t>
+      </w:r>
+      <w:r>
+        <w:rPr>
+          <w:rFonts w:ascii="Arial" w:hAnsi="Arial" w:cs="Arial" w:hint="cs"/>
+          <w:sz w:val="24"/>
+          <w:szCs w:val="24"/>
+          <w:rtl/>
+          <w:lang w:bidi="fa-IR"/>
+        </w:rPr>
+        <w:t>–</w:t>
+      </w:r>
+      <w:r>
+        <w:rPr>
+          <w:rFonts w:cs="B Mitra" w:hint="cs"/>
+          <w:sz w:val="24"/>
+          <w:szCs w:val="24"/>
+          <w:rtl/>
+          <w:lang w:bidi="fa-IR"/>
+        </w:rPr>
+        <w:t xml:space="preserve"> </w:t>
+      </w:r>
+      <w:r>
+        <w:rPr>
+          <w:rFonts w:cs="B Mitra"/>
+          <w:sz w:val="24"/>
+          <w:szCs w:val="24"/>
+          <w:lang w:bidi="fa-IR"/>
+        </w:rPr>
+        <w:t>Business</w:t>
+      </w:r>
+      <w:r>
+        <w:rPr>
+          <w:rFonts w:cs="B Mitra" w:hint="cs"/>
+          <w:sz w:val="24"/>
+          <w:szCs w:val="24"/>
+          <w:rtl/>
+          <w:lang w:bidi="fa-IR"/>
+        </w:rPr>
+        <w:t xml:space="preserve">: </w:t>
+      </w:r>
+      <w:r>
+        <w:rPr>
+          <w:rFonts w:cs="B Mitra" w:hint="cs"/>
+          <w:sz w:val="24"/>
+          <w:szCs w:val="24"/>
+          <w:rtl/>
+          <w:lang w:bidi="fa-IR"/>
+        </w:rPr>
+        <w:t xml:space="preserve">این لایه مسئول پردازش تراکنش های کسب و کار که با موارد کاربرد نشان داده شده اند، می باشد. </w:t>
+      </w:r>
+      <w:r>
+        <w:rPr>
+          <w:rFonts w:cs="B Mitra" w:hint="cs"/>
+          <w:sz w:val="24"/>
+          <w:szCs w:val="24"/>
+          <w:rtl/>
+          <w:lang w:bidi="fa-IR"/>
+        </w:rPr>
+        <w:t xml:space="preserve">اشیای کسب و کار </w:t>
+      </w:r>
+      <w:r>
+        <w:rPr>
+          <w:rFonts w:cs="B Mitra" w:hint="cs"/>
+          <w:sz w:val="24"/>
+          <w:szCs w:val="24"/>
+          <w:rtl/>
+          <w:lang w:bidi="fa-IR"/>
+        </w:rPr>
+        <w:t>در این زیر سیستم وجود دارند.</w:t>
+      </w:r>
+    </w:p>
+    <w:p>
+      <w:pPr>
+        <w:bidi/>
+        <w:rPr>
+          <w:rFonts w:cs="B Mitra"/>
+          <w:sz w:val="24"/>
+          <w:szCs w:val="24"/>
+          <w:rtl/>
+          <w:lang w:bidi="fa-IR"/>
+        </w:rPr>
+      </w:pPr>
+      <w:r>
+        <w:rPr>
+          <w:rFonts w:cs="B Mitra" w:hint="cs"/>
+          <w:sz w:val="24"/>
+          <w:szCs w:val="24"/>
+          <w:rtl/>
+          <w:lang w:bidi="fa-IR"/>
+        </w:rPr>
+        <w:t xml:space="preserve">لایه </w:t>
+      </w:r>
+      <w:r>
+        <w:rPr>
+          <w:rFonts w:cs="B Mitra"/>
+          <w:sz w:val="24"/>
+          <w:szCs w:val="24"/>
+          <w:lang w:bidi="fa-IR"/>
+        </w:rPr>
+        <w:t>Data</w:t>
+      </w:r>
+      <w:r>
+        <w:rPr>
+          <w:rFonts w:cs="B Mitra" w:hint="cs"/>
+          <w:sz w:val="24"/>
+          <w:szCs w:val="24"/>
+          <w:rtl/>
+          <w:lang w:bidi="fa-IR"/>
+        </w:rPr>
+        <w:t xml:space="preserve">: </w:t>
+      </w:r>
+      <w:r>
+        <w:rPr>
+          <w:rFonts w:cs="B Mitra" w:hint="cs"/>
+          <w:sz w:val="24"/>
+          <w:szCs w:val="24"/>
+          <w:rtl/>
+          <w:lang w:bidi="fa-IR"/>
+        </w:rPr>
+        <w:t>در این اطلاعات در پایگاه داده ذخیره و از آن بازیابی می شود</w:t>
+      </w:r>
+      <w:r>
+        <w:rPr>
+          <w:rFonts w:cs="B Mitra" w:hint="cs"/>
+          <w:sz w:val="24"/>
+          <w:szCs w:val="24"/>
+          <w:rtl/>
+          <w:lang w:bidi="fa-IR"/>
+        </w:rPr>
+        <w:t xml:space="preserve"> که این اطلاعات برای پردازش، به لایه </w:t>
+      </w:r>
+      <w:r>
+        <w:rPr>
+          <w:rFonts w:cs="B Mitra"/>
+          <w:sz w:val="24"/>
+          <w:szCs w:val="24"/>
+          <w:lang w:bidi="fa-IR"/>
+        </w:rPr>
+        <w:t>Logic</w:t>
+      </w:r>
+      <w:r>
+        <w:rPr>
+          <w:rFonts w:cs="B Mitra" w:hint="cs"/>
+          <w:sz w:val="24"/>
+          <w:szCs w:val="24"/>
+          <w:rtl/>
+          <w:lang w:bidi="fa-IR"/>
+        </w:rPr>
+        <w:t xml:space="preserve"> ارسال می شوند و</w:t>
+      </w:r>
+      <w:r>
+        <w:rPr>
+          <w:rFonts w:cs="B Mitra" w:hint="cs"/>
+          <w:sz w:val="24"/>
+          <w:szCs w:val="24"/>
+          <w:rtl/>
+          <w:lang w:bidi="fa-IR"/>
+        </w:rPr>
+        <w:t xml:space="preserve"> </w:t>
+      </w:r>
+      <w:r>
+        <w:rPr>
+          <w:rFonts w:cs="B Mitra" w:hint="cs"/>
+          <w:sz w:val="24"/>
+          <w:szCs w:val="24"/>
+          <w:rtl/>
+          <w:lang w:bidi="fa-IR"/>
+        </w:rPr>
+        <w:t xml:space="preserve">نتایج </w:t>
+      </w:r>
+      <w:r>
+        <w:rPr>
+          <w:rFonts w:cs="B Mitra" w:hint="cs"/>
+          <w:sz w:val="24"/>
+          <w:szCs w:val="24"/>
+          <w:rtl/>
+          <w:lang w:bidi="fa-IR"/>
+        </w:rPr>
+        <w:t>آن</w:t>
+      </w:r>
+      <w:r>
+        <w:rPr>
+          <w:rFonts w:cs="B Mitra" w:hint="cs"/>
+          <w:sz w:val="24"/>
+          <w:szCs w:val="24"/>
+          <w:rtl/>
+          <w:lang w:bidi="fa-IR"/>
+        </w:rPr>
+        <w:t xml:space="preserve">، </w:t>
+      </w:r>
+      <w:r>
+        <w:rPr>
+          <w:rFonts w:cs="B Mitra" w:hint="cs"/>
+          <w:sz w:val="24"/>
+          <w:szCs w:val="24"/>
+          <w:rtl/>
+          <w:lang w:bidi="fa-IR"/>
+        </w:rPr>
+        <w:t xml:space="preserve">جهت نمایش به کاربر به لایه </w:t>
+      </w:r>
+      <w:r>
+        <w:rPr>
+          <w:rFonts w:cs="B Mitra"/>
+          <w:sz w:val="24"/>
+          <w:szCs w:val="24"/>
+          <w:lang w:bidi="fa-IR"/>
+        </w:rPr>
+        <w:t>Presentation</w:t>
+      </w:r>
+      <w:r>
+        <w:rPr>
+          <w:rFonts w:cs="B Mitra" w:hint="cs"/>
+          <w:sz w:val="24"/>
+          <w:szCs w:val="24"/>
+          <w:rtl/>
+          <w:lang w:bidi="fa-IR"/>
+        </w:rPr>
+        <w:t xml:space="preserve"> برگشت داده می شوند.</w:t>
+      </w:r>
     </w:p>
     <w:p>
       <w:pPr>
@@ -888,6 +1714,36 @@
     <w:semiHidden/>
     <w:unhideWhenUsed/>
   </w:style>
+  <w:style w:type="paragraph" w:styleId="BalloonText">
+    <w:name w:val="Balloon Text"/>
+    <w:basedOn w:val="Normal"/>
+    <w:link w:val="BalloonTextChar"/>
+    <w:uiPriority w:val="99"/>
+    <w:semiHidden/>
+    <w:unhideWhenUsed/>
+    <w:rsid w:val="000E6692"/>
+    <w:pPr>
+      <w:spacing w:after="0" w:line="240" w:lineRule="auto"/>
+    </w:pPr>
+    <w:rPr>
+      <w:rFonts w:ascii="Segoe UI" w:hAnsi="Segoe UI" w:cs="Segoe UI"/>
+      <w:sz w:val="18"/>
+      <w:szCs w:val="18"/>
+    </w:rPr>
+  </w:style>
+  <w:style w:type="character" w:customStyle="1" w:styleId="BalloonTextChar">
+    <w:name w:val="Balloon Text Char"/>
+    <w:basedOn w:val="DefaultParagraphFont"/>
+    <w:link w:val="BalloonText"/>
+    <w:uiPriority w:val="99"/>
+    <w:semiHidden/>
+    <w:rsid w:val="000E6692"/>
+    <w:rPr>
+      <w:rFonts w:ascii="Segoe UI" w:hAnsi="Segoe UI" w:cs="Segoe UI"/>
+      <w:sz w:val="18"/>
+      <w:szCs w:val="18"/>
+    </w:rPr>
+  </w:style>
 </w:styles>
 </file>
 

</xml_diff>

<commit_message>
Editing PackageDiagram. Adding <Help> & Parent Packages
</commit_message>
<xml_diff>
--- a/Phase 1/Chapter 3 - System Architecture/SA - Steps.docx
+++ b/Phase 1/Chapter 3 - System Architecture/SA - Steps.docx
@@ -31,16 +31,278 @@
     <w:p>
       <w:pPr>
         <w:bidi/>
-        <w:rPr>
-          <w:rFonts w:cs="B Mitra"/>
-          <w:b/>
-          <w:bCs/>
-          <w:sz w:val="24"/>
-          <w:szCs w:val="24"/>
-          <w:rtl/>
-          <w:lang w:bidi="fa-IR"/>
-        </w:rPr>
-      </w:pPr>
+        <w:spacing w:line="276" w:lineRule="auto"/>
+        <w:rPr>
+          <w:rFonts w:cs="B Mitra"/>
+          <w:sz w:val="24"/>
+          <w:szCs w:val="24"/>
+          <w:rtl/>
+        </w:rPr>
+      </w:pPr>
+      <w:r>
+        <w:rPr>
+          <w:rFonts w:cs="B Mitra" w:hint="cs"/>
+          <w:sz w:val="24"/>
+          <w:szCs w:val="24"/>
+          <w:rtl/>
+        </w:rPr>
+        <w:t>1.</w:t>
+      </w:r>
+      <w:r>
+        <w:rPr>
+          <w:rFonts w:cs="B Mitra" w:hint="cs"/>
+          <w:sz w:val="24"/>
+          <w:szCs w:val="24"/>
+          <w:rtl/>
+        </w:rPr>
+        <w:t>سامانه ساوا خدماتی را فراهم میکند و کنشگرها</w:t>
+      </w:r>
+      <w:r>
+        <w:rPr>
+          <w:rFonts w:cs="B Mitra" w:hint="cs"/>
+          <w:sz w:val="24"/>
+          <w:szCs w:val="24"/>
+          <w:rtl/>
+        </w:rPr>
+        <w:t xml:space="preserve"> </w:t>
+      </w:r>
+      <w:r>
+        <w:rPr>
+          <w:rFonts w:cs="B Mitra" w:hint="cs"/>
+          <w:sz w:val="24"/>
+          <w:szCs w:val="24"/>
+          <w:rtl/>
+        </w:rPr>
+        <w:t xml:space="preserve">(کاربران) از آن خدمات بهره می برند. </w:t>
+      </w:r>
+    </w:p>
+    <w:p>
+      <w:pPr>
+        <w:bidi/>
+        <w:spacing w:line="276" w:lineRule="auto"/>
+        <w:rPr>
+          <w:rFonts w:cs="B Mitra"/>
+          <w:sz w:val="24"/>
+          <w:szCs w:val="24"/>
+          <w:rtl/>
+        </w:rPr>
+      </w:pPr>
+      <w:r>
+        <w:rPr>
+          <w:rFonts w:cs="B Mitra" w:hint="cs"/>
+          <w:sz w:val="24"/>
+          <w:szCs w:val="24"/>
+          <w:rtl/>
+        </w:rPr>
+        <w:t>2.</w:t>
+      </w:r>
+      <w:r>
+        <w:rPr>
+          <w:rFonts w:cs="B Mitra" w:hint="cs"/>
+          <w:sz w:val="24"/>
+          <w:szCs w:val="24"/>
+          <w:rtl/>
+        </w:rPr>
+        <w:t xml:space="preserve">سامانه نیاز به الگوریتم های سنگین و زیاد نیاز ندارد. </w:t>
+      </w:r>
+    </w:p>
+    <w:p>
+      <w:pPr>
+        <w:bidi/>
+        <w:spacing w:line="276" w:lineRule="auto"/>
+        <w:rPr>
+          <w:rFonts w:cs="B Mitra"/>
+          <w:sz w:val="24"/>
+          <w:szCs w:val="24"/>
+          <w:rtl/>
+        </w:rPr>
+      </w:pPr>
+      <w:r>
+        <w:rPr>
+          <w:rFonts w:cs="B Mitra" w:hint="cs"/>
+          <w:sz w:val="24"/>
+          <w:szCs w:val="24"/>
+          <w:rtl/>
+        </w:rPr>
+        <w:t>3.</w:t>
+      </w:r>
+      <w:r>
+        <w:rPr>
+          <w:rFonts w:cs="B Mitra" w:hint="cs"/>
+          <w:sz w:val="24"/>
+          <w:szCs w:val="24"/>
+          <w:rtl/>
+        </w:rPr>
+        <w:t>سامانه باید به تمام درخواست کاربران پاسخ مناسب را بدهد</w:t>
+      </w:r>
+      <w:r>
+        <w:rPr>
+          <w:rFonts w:cs="B Mitra" w:hint="cs"/>
+          <w:sz w:val="24"/>
+          <w:szCs w:val="24"/>
+          <w:rtl/>
+        </w:rPr>
+        <w:t>.</w:t>
+      </w:r>
+    </w:p>
+    <w:p>
+      <w:pPr>
+        <w:bidi/>
+        <w:spacing w:line="276" w:lineRule="auto"/>
+        <w:rPr>
+          <w:rFonts w:cs="B Mitra"/>
+          <w:sz w:val="24"/>
+          <w:szCs w:val="24"/>
+          <w:rtl/>
+        </w:rPr>
+      </w:pPr>
+      <w:r>
+        <w:rPr>
+          <w:rFonts w:cs="B Mitra" w:hint="cs"/>
+          <w:sz w:val="24"/>
+          <w:szCs w:val="24"/>
+          <w:rtl/>
+        </w:rPr>
+        <w:t xml:space="preserve">4. </w:t>
+      </w:r>
+      <w:r>
+        <w:rPr>
+          <w:rFonts w:cs="B Mitra" w:hint="cs"/>
+          <w:sz w:val="24"/>
+          <w:szCs w:val="24"/>
+          <w:rtl/>
+        </w:rPr>
+        <w:t>این سیستم نیاز به تعامل با کاربر دارد</w:t>
+      </w:r>
+      <w:r>
+        <w:rPr>
+          <w:rFonts w:cs="B Mitra" w:hint="cs"/>
+          <w:sz w:val="24"/>
+          <w:szCs w:val="24"/>
+          <w:rtl/>
+        </w:rPr>
+        <w:t>.</w:t>
+      </w:r>
+    </w:p>
+    <w:p>
+      <w:pPr>
+        <w:bidi/>
+        <w:spacing w:line="276" w:lineRule="auto"/>
+        <w:rPr>
+          <w:rFonts w:cs="B Mitra"/>
+          <w:sz w:val="24"/>
+          <w:szCs w:val="24"/>
+          <w:rtl/>
+        </w:rPr>
+      </w:pPr>
+      <w:r>
+        <w:rPr>
+          <w:rFonts w:cs="B Mitra" w:hint="cs"/>
+          <w:sz w:val="24"/>
+          <w:szCs w:val="24"/>
+          <w:rtl/>
+        </w:rPr>
+        <w:t>5</w:t>
+      </w:r>
+      <w:r>
+        <w:rPr>
+          <w:rFonts w:cs="B Mitra" w:hint="cs"/>
+          <w:sz w:val="24"/>
+          <w:szCs w:val="24"/>
+          <w:rtl/>
+        </w:rPr>
+        <w:t>. به دلیل نیاز به ایجاد تغییرات احتمالی در داده های ورودی به پایگاه‌داده، این امر بسیار مهم است که به ازای تغییر داده ها، نیاز به تغییر در سیستم پایگاه‌داده نباشد.</w:t>
+      </w:r>
+    </w:p>
+    <w:p>
+      <w:pPr>
+        <w:bidi/>
+        <w:spacing w:line="276" w:lineRule="auto"/>
+        <w:rPr>
+          <w:rFonts w:cs="B Mitra"/>
+          <w:sz w:val="24"/>
+          <w:szCs w:val="24"/>
+          <w:rtl/>
+        </w:rPr>
+      </w:pPr>
+      <w:r>
+        <w:rPr>
+          <w:rFonts w:cs="B Mitra" w:hint="cs"/>
+          <w:sz w:val="24"/>
+          <w:szCs w:val="24"/>
+          <w:rtl/>
+        </w:rPr>
+        <w:t>6</w:t>
+      </w:r>
+      <w:r>
+        <w:rPr>
+          <w:rFonts w:cs="B Mitra" w:hint="cs"/>
+          <w:sz w:val="24"/>
+          <w:szCs w:val="24"/>
+          <w:rtl/>
+        </w:rPr>
+        <w:t>. به دلیل نیاز به پشتیبانی سیستم و نیاز به ایجاد تغییرات احتمالی در سیستم باید زیر سیستم ها به صورت زیرسیستم های مجزا و وابستگی کم طراحی شود.</w:t>
+      </w:r>
+    </w:p>
+    <w:p>
+      <w:pPr>
+        <w:bidi/>
+        <w:spacing w:line="276" w:lineRule="auto"/>
+        <w:rPr>
+          <w:rFonts w:cs="B Mitra"/>
+          <w:sz w:val="24"/>
+          <w:szCs w:val="24"/>
+          <w:rtl/>
+        </w:rPr>
+      </w:pPr>
+      <w:r>
+        <w:rPr>
+          <w:rFonts w:cs="B Mitra" w:hint="cs"/>
+          <w:sz w:val="24"/>
+          <w:szCs w:val="24"/>
+          <w:rtl/>
+        </w:rPr>
+        <w:t>7.</w:t>
+      </w:r>
+      <w:r>
+        <w:rPr>
+          <w:rFonts w:cs="B Mitra" w:hint="cs"/>
+          <w:sz w:val="24"/>
+          <w:szCs w:val="24"/>
+          <w:rtl/>
+        </w:rPr>
+        <w:t xml:space="preserve">برای اطمینان از صحت و درستی اطلاعات دریافت شده از کاربر قبل از ثبت در پایگاه داده ، نیاز به صحت سنجی اطلاعات می باشد. </w:t>
+      </w:r>
+    </w:p>
+    <w:p>
+      <w:pPr>
+        <w:bidi/>
+        <w:spacing w:line="276" w:lineRule="auto"/>
+        <w:rPr>
+          <w:rFonts w:cs="B Mitra"/>
+          <w:sz w:val="24"/>
+          <w:szCs w:val="24"/>
+          <w:rtl/>
+        </w:rPr>
+      </w:pPr>
+      <w:r>
+        <w:rPr>
+          <w:rFonts w:cs="B Mitra" w:hint="cs"/>
+          <w:sz w:val="24"/>
+          <w:szCs w:val="24"/>
+          <w:rtl/>
+        </w:rPr>
+        <w:t>8.</w:t>
+      </w:r>
+      <w:r>
+        <w:rPr>
+          <w:rFonts w:cs="B Mitra" w:hint="cs"/>
+          <w:sz w:val="24"/>
+          <w:szCs w:val="24"/>
+          <w:rtl/>
+        </w:rPr>
+        <w:t>سامانه ساوا برای کنترل سطح دسترسی کاربران نیاز به یک واحد جهت کنترل این امر دارد.</w:t>
+      </w:r>
     </w:p>
     <w:p>
       <w:pPr>
@@ -55,12 +317,9 @@
           <w:lang w:bidi="fa-IR"/>
         </w:rPr>
       </w:pPr>
-    </w:p>
-    <w:p>
-      <w:pPr>
-        <w:bidi/>
-        <w:rPr>
-          <w:rFonts w:cs="B Mitra"/>
+      <w:r>
+        <w:rPr>
+          <w:rFonts w:cs="B Mitra" w:hint="cs"/>
           <w:b/>
           <w:bCs/>
           <w:sz w:val="28"/>
@@ -68,10 +327,188 @@
           <w:rtl/>
           <w:lang w:bidi="fa-IR"/>
         </w:rPr>
-      </w:pPr>
-      <w:r>
-        <w:rPr>
-          <w:rFonts w:cs="B Mitra" w:hint="cs"/>
+        <w:t>تعیین نوع سیستم</w:t>
+      </w:r>
+    </w:p>
+    <w:p>
+      <w:pPr>
+        <w:bidi/>
+        <w:rPr>
+          <w:rFonts w:cs="B Mitra"/>
+          <w:sz w:val="24"/>
+          <w:szCs w:val="24"/>
+          <w:rtl/>
+          <w:lang w:bidi="fa-IR"/>
+        </w:rPr>
+      </w:pPr>
+      <w:r>
+        <w:rPr>
+          <w:rFonts w:cs="B Mitra" w:hint="cs"/>
+          <w:sz w:val="24"/>
+          <w:szCs w:val="24"/>
+          <w:rtl/>
+          <w:lang w:bidi="fa-IR"/>
+        </w:rPr>
+        <w:t>تعامل بین سامانه ساوا و کنشگر (کاربران) برای انجام فرایند انتخاب واحد، از یک دنباله تقریبا ثابت از درخواست هایی نظیر برنامه ریزی، عملیات ثبت نام مقدماتی، عملیات ثبت نام اصلی و ترمیم و</w:t>
+      </w:r>
+      <w:r>
+        <w:rPr>
+          <w:rFonts w:cs="B Mitra" w:hint="cs"/>
+          <w:sz w:val="24"/>
+          <w:szCs w:val="24"/>
+          <w:rtl/>
+          <w:lang w:bidi="fa-IR"/>
+        </w:rPr>
+        <w:t xml:space="preserve"> در مقابل،</w:t>
+      </w:r>
+      <w:r>
+        <w:rPr>
+          <w:rFonts w:cs="B Mitra" w:hint="cs"/>
+          <w:sz w:val="24"/>
+          <w:szCs w:val="24"/>
+          <w:rtl/>
+          <w:lang w:bidi="fa-IR"/>
+        </w:rPr>
+        <w:t xml:space="preserve"> پاسخ های سیستم تشکیل می شود.</w:t>
+      </w:r>
+      <w:r>
+        <w:rPr>
+          <w:rFonts w:cs="B Mitra" w:hint="cs"/>
+          <w:sz w:val="24"/>
+          <w:szCs w:val="24"/>
+          <w:rtl/>
+          <w:lang w:bidi="fa-IR"/>
+        </w:rPr>
+        <w:t xml:space="preserve"> </w:t>
+      </w:r>
+      <w:r>
+        <w:rPr>
+          <w:rFonts w:cs="B Mitra" w:hint="cs"/>
+          <w:sz w:val="24"/>
+          <w:szCs w:val="24"/>
+          <w:rtl/>
+          <w:lang w:bidi="fa-IR"/>
+        </w:rPr>
+        <w:t>این سامانه باید به تمام درخواست های کنشگرها پاسخ بدهد.</w:t>
+      </w:r>
+      <w:r>
+        <w:rPr>
+          <w:rFonts w:cs="B Mitra" w:hint="cs"/>
+          <w:sz w:val="24"/>
+          <w:szCs w:val="24"/>
+          <w:rtl/>
+          <w:lang w:bidi="fa-IR"/>
+        </w:rPr>
+        <w:t xml:space="preserve"> </w:t>
+      </w:r>
+      <w:r>
+        <w:rPr>
+          <w:rFonts w:cs="B Mitra" w:hint="cs"/>
+          <w:sz w:val="24"/>
+          <w:szCs w:val="24"/>
+          <w:rtl/>
+          <w:lang w:bidi="fa-IR"/>
+        </w:rPr>
+        <w:t>این سیستم در هر نشستی که برقرار می کند تنها می تواند با یک کنشگر در ارتباط باشد.</w:t>
+      </w:r>
+      <w:r>
+        <w:rPr>
+          <w:rFonts w:cs="B Mitra" w:hint="cs"/>
+          <w:sz w:val="24"/>
+          <w:szCs w:val="24"/>
+          <w:rtl/>
+          <w:lang w:bidi="fa-IR"/>
+        </w:rPr>
+        <w:t xml:space="preserve"> </w:t>
+      </w:r>
+      <w:r>
+        <w:rPr>
+          <w:rFonts w:cs="B Mitra" w:hint="cs"/>
+          <w:sz w:val="24"/>
+          <w:szCs w:val="24"/>
+          <w:rtl/>
+          <w:lang w:bidi="fa-IR"/>
+        </w:rPr>
+        <w:t xml:space="preserve">همچنین </w:t>
+      </w:r>
+      <w:r>
+        <w:rPr>
+          <w:rFonts w:cs="B Mitra" w:hint="cs"/>
+          <w:sz w:val="24"/>
+          <w:szCs w:val="24"/>
+          <w:rtl/>
+          <w:lang w:bidi="fa-IR"/>
+        </w:rPr>
+        <w:t>موجودیت های خارجی این سامانه، انسان ها هستند که همان کنشگرهای سیستم ما محسوب می شوند.</w:t>
+      </w:r>
+      <w:r>
+        <w:rPr>
+          <w:rFonts w:cs="B Mitra" w:hint="cs"/>
+          <w:sz w:val="24"/>
+          <w:szCs w:val="24"/>
+          <w:rtl/>
+          <w:lang w:bidi="fa-IR"/>
+        </w:rPr>
+        <w:t xml:space="preserve"> تعامل کاربر ما از ابتدایی ترین مرحله که برنامه ریزی می باشد، شروع شده و تا عملیات ترمیم که آخرین مرحله است، ادامه می یابد.</w:t>
+      </w:r>
+      <w:r>
+        <w:rPr>
+          <w:rFonts w:cs="B Mitra" w:hint="cs"/>
+          <w:sz w:val="24"/>
+          <w:szCs w:val="24"/>
+          <w:rtl/>
+          <w:lang w:bidi="fa-IR"/>
+        </w:rPr>
+        <w:t xml:space="preserve"> کاربر ما با سامانه، نوعی رابطه مشتری-خادم از خود نشان می دهد؛ زیرا کاربر ما عملیات انتخاب واحد را از سامانه درخواست کرده و سامانه خدمات</w:t>
+      </w:r>
+      <w:r>
+        <w:rPr>
+          <w:rFonts w:cs="B Mitra" w:hint="cs"/>
+          <w:sz w:val="24"/>
+          <w:szCs w:val="24"/>
+          <w:rtl/>
+          <w:lang w:bidi="fa-IR"/>
+        </w:rPr>
+        <w:t xml:space="preserve"> خواسته شده</w:t>
+      </w:r>
+      <w:r>
+        <w:rPr>
+          <w:rFonts w:cs="B Mitra" w:hint="cs"/>
+          <w:sz w:val="24"/>
+          <w:szCs w:val="24"/>
+          <w:rtl/>
+          <w:lang w:bidi="fa-IR"/>
+        </w:rPr>
+        <w:t xml:space="preserve"> را به کاربر ارائه می دهد.</w:t>
+      </w:r>
+      <w:r>
+        <w:rPr>
+          <w:rFonts w:cs="B Mitra" w:hint="cs"/>
+          <w:sz w:val="24"/>
+          <w:szCs w:val="24"/>
+          <w:rtl/>
+          <w:lang w:bidi="fa-IR"/>
+        </w:rPr>
+        <w:t xml:space="preserve"> فرایند کلی سامانه بصورت گام به گام می باشد و از این روی، پیشرفت فرایند انتخاب واحد برای کاربر کاملا مشهود است.</w:t>
+      </w:r>
+    </w:p>
+    <w:p>
+      <w:pPr>
+        <w:bidi/>
+        <w:rPr>
+          <w:rFonts w:cs="B Mitra"/>
+          <w:sz w:val="24"/>
+          <w:szCs w:val="24"/>
+          <w:rtl/>
+          <w:lang w:bidi="fa-IR"/>
+        </w:rPr>
+      </w:pPr>
+    </w:p>
+    <w:p>
+      <w:pPr>
+        <w:bidi/>
+        <w:rPr>
+          <w:rFonts w:cs="B Mitra"/>
           <w:b/>
           <w:bCs/>
           <w:sz w:val="28"/>
@@ -79,188 +516,10 @@
           <w:rtl/>
           <w:lang w:bidi="fa-IR"/>
         </w:rPr>
-        <w:t>تعیین نوع سیستم</w:t>
-      </w:r>
-    </w:p>
-    <w:p>
-      <w:pPr>
-        <w:bidi/>
-        <w:rPr>
-          <w:rFonts w:cs="B Mitra"/>
-          <w:sz w:val="24"/>
-          <w:szCs w:val="24"/>
-          <w:rtl/>
-          <w:lang w:bidi="fa-IR"/>
-        </w:rPr>
-      </w:pPr>
-      <w:r>
-        <w:rPr>
-          <w:rFonts w:cs="B Mitra" w:hint="cs"/>
-          <w:sz w:val="24"/>
-          <w:szCs w:val="24"/>
-          <w:rtl/>
-          <w:lang w:bidi="fa-IR"/>
-        </w:rPr>
-        <w:t>تعامل بین سامانه ساوا و کنشگر (کاربران) برای انجام فرایند انتخاب واحد، از یک دنباله تقریبا ثابت از درخواست هایی نظیر برنامه ریزی، عملیات ثبت نام مقدماتی، عملیات ثبت نام اصلی و ترمیم و</w:t>
-      </w:r>
-      <w:r>
-        <w:rPr>
-          <w:rFonts w:cs="B Mitra" w:hint="cs"/>
-          <w:sz w:val="24"/>
-          <w:szCs w:val="24"/>
-          <w:rtl/>
-          <w:lang w:bidi="fa-IR"/>
-        </w:rPr>
-        <w:t xml:space="preserve"> در مقابل،</w:t>
-      </w:r>
-      <w:r>
-        <w:rPr>
-          <w:rFonts w:cs="B Mitra" w:hint="cs"/>
-          <w:sz w:val="24"/>
-          <w:szCs w:val="24"/>
-          <w:rtl/>
-          <w:lang w:bidi="fa-IR"/>
-        </w:rPr>
-        <w:t xml:space="preserve"> پاسخ های سیستم تشکیل می شود.</w:t>
-      </w:r>
-      <w:r>
-        <w:rPr>
-          <w:rFonts w:cs="B Mitra" w:hint="cs"/>
-          <w:sz w:val="24"/>
-          <w:szCs w:val="24"/>
-          <w:rtl/>
-          <w:lang w:bidi="fa-IR"/>
-        </w:rPr>
-        <w:t xml:space="preserve"> </w:t>
-      </w:r>
-      <w:r>
-        <w:rPr>
-          <w:rFonts w:cs="B Mitra" w:hint="cs"/>
-          <w:sz w:val="24"/>
-          <w:szCs w:val="24"/>
-          <w:rtl/>
-          <w:lang w:bidi="fa-IR"/>
-        </w:rPr>
-        <w:t>این سامانه باید به تمام درخواست های کنشگرها پاسخ بدهد.</w:t>
-      </w:r>
-      <w:r>
-        <w:rPr>
-          <w:rFonts w:cs="B Mitra" w:hint="cs"/>
-          <w:sz w:val="24"/>
-          <w:szCs w:val="24"/>
-          <w:rtl/>
-          <w:lang w:bidi="fa-IR"/>
-        </w:rPr>
-        <w:t xml:space="preserve"> </w:t>
-      </w:r>
-      <w:r>
-        <w:rPr>
-          <w:rFonts w:cs="B Mitra" w:hint="cs"/>
-          <w:sz w:val="24"/>
-          <w:szCs w:val="24"/>
-          <w:rtl/>
-          <w:lang w:bidi="fa-IR"/>
-        </w:rPr>
-        <w:t>این سیستم در هر نشستی که برقرار می کند تنها می تواند با یک کنشگر در ارتباط باشد.</w:t>
-      </w:r>
-      <w:r>
-        <w:rPr>
-          <w:rFonts w:cs="B Mitra" w:hint="cs"/>
-          <w:sz w:val="24"/>
-          <w:szCs w:val="24"/>
-          <w:rtl/>
-          <w:lang w:bidi="fa-IR"/>
-        </w:rPr>
-        <w:t xml:space="preserve"> </w:t>
-      </w:r>
-      <w:r>
-        <w:rPr>
-          <w:rFonts w:cs="B Mitra" w:hint="cs"/>
-          <w:sz w:val="24"/>
-          <w:szCs w:val="24"/>
-          <w:rtl/>
-          <w:lang w:bidi="fa-IR"/>
-        </w:rPr>
-        <w:t xml:space="preserve">همچنین </w:t>
-      </w:r>
-      <w:r>
-        <w:rPr>
-          <w:rFonts w:cs="B Mitra" w:hint="cs"/>
-          <w:sz w:val="24"/>
-          <w:szCs w:val="24"/>
-          <w:rtl/>
-          <w:lang w:bidi="fa-IR"/>
-        </w:rPr>
-        <w:t>موجودیت های خارجی این سامانه، انسان ها هستند که همان کنشگرهای سیستم ما محسوب می شوند.</w:t>
-      </w:r>
-      <w:r>
-        <w:rPr>
-          <w:rFonts w:cs="B Mitra" w:hint="cs"/>
-          <w:sz w:val="24"/>
-          <w:szCs w:val="24"/>
-          <w:rtl/>
-          <w:lang w:bidi="fa-IR"/>
-        </w:rPr>
-        <w:t xml:space="preserve"> تعامل کاربر ما از ابتدایی ترین مرحله که برنامه ریزی می باشد، شروع شده و تا عملیات ترمیم که آخرین مرحله است، ادامه می یابد.</w:t>
-      </w:r>
-      <w:r>
-        <w:rPr>
-          <w:rFonts w:cs="B Mitra" w:hint="cs"/>
-          <w:sz w:val="24"/>
-          <w:szCs w:val="24"/>
-          <w:rtl/>
-          <w:lang w:bidi="fa-IR"/>
-        </w:rPr>
-        <w:t xml:space="preserve"> کاربر ما با سامانه، نوعی رابطه مشتری-خادم از خود نشان می دهد؛ زیرا کاربر ما عملیات انتخاب واحد را از سامانه درخواست کرده و سامانه خدمات</w:t>
-      </w:r>
-      <w:r>
-        <w:rPr>
-          <w:rFonts w:cs="B Mitra" w:hint="cs"/>
-          <w:sz w:val="24"/>
-          <w:szCs w:val="24"/>
-          <w:rtl/>
-          <w:lang w:bidi="fa-IR"/>
-        </w:rPr>
-        <w:t xml:space="preserve"> خواسته شده</w:t>
-      </w:r>
-      <w:r>
-        <w:rPr>
-          <w:rFonts w:cs="B Mitra" w:hint="cs"/>
-          <w:sz w:val="24"/>
-          <w:szCs w:val="24"/>
-          <w:rtl/>
-          <w:lang w:bidi="fa-IR"/>
-        </w:rPr>
-        <w:t xml:space="preserve"> را به کاربر ارائه می دهد.</w:t>
-      </w:r>
-      <w:r>
-        <w:rPr>
-          <w:rFonts w:cs="B Mitra" w:hint="cs"/>
-          <w:sz w:val="24"/>
-          <w:szCs w:val="24"/>
-          <w:rtl/>
-          <w:lang w:bidi="fa-IR"/>
-        </w:rPr>
-        <w:t xml:space="preserve"> فرایند کلی سامانه بصورت گام به گام می باشد و از این روی، پیشرفت فرایند انتخاب واحد برای کاربر کاملا مشهود است.</w:t>
-      </w:r>
-    </w:p>
-    <w:p>
-      <w:pPr>
-        <w:bidi/>
-        <w:rPr>
-          <w:rFonts w:cs="B Mitra"/>
-          <w:sz w:val="24"/>
-          <w:szCs w:val="24"/>
-          <w:rtl/>
-          <w:lang w:bidi="fa-IR"/>
-        </w:rPr>
-      </w:pPr>
-    </w:p>
-    <w:p>
-      <w:pPr>
-        <w:bidi/>
-        <w:rPr>
-          <w:rFonts w:cs="B Mitra"/>
+      </w:pPr>
+      <w:r>
+        <w:rPr>
+          <w:rFonts w:cs="B Mitra" w:hint="cs"/>
           <w:b/>
           <w:bCs/>
           <w:sz w:val="28"/>
@@ -268,10 +527,122 @@
           <w:rtl/>
           <w:lang w:bidi="fa-IR"/>
         </w:rPr>
-      </w:pPr>
-      <w:r>
-        <w:rPr>
-          <w:rFonts w:cs="B Mitra" w:hint="cs"/>
+        <w:t>استفاده از سبک های معماری</w:t>
+      </w:r>
+    </w:p>
+    <w:p>
+      <w:pPr>
+        <w:bidi/>
+        <w:rPr>
+          <w:rFonts w:cs="B Mitra"/>
+          <w:sz w:val="24"/>
+          <w:szCs w:val="24"/>
+          <w:rtl/>
+          <w:lang w:bidi="fa-IR"/>
+        </w:rPr>
+      </w:pPr>
+      <w:r>
+        <w:rPr>
+          <w:rFonts w:cs="B Mitra" w:hint="cs"/>
+          <w:sz w:val="24"/>
+          <w:szCs w:val="24"/>
+          <w:rtl/>
+          <w:lang w:bidi="fa-IR"/>
+        </w:rPr>
+        <w:t xml:space="preserve">با توجه به اینکه نوع سیستم سامانه ما تعاملی بوده، بهترین و معمول ترین سبک معماری برای این نوع سامانه، معماری </w:t>
+      </w:r>
+      <w:r>
+        <w:rPr>
+          <w:rFonts w:cs="B Mitra" w:hint="cs"/>
+          <w:sz w:val="24"/>
+          <w:szCs w:val="24"/>
+          <w:rtl/>
+          <w:lang w:bidi="fa-IR"/>
+        </w:rPr>
+        <w:t>چهار</w:t>
+      </w:r>
+      <w:r>
+        <w:rPr>
+          <w:rFonts w:cs="B Mitra" w:hint="cs"/>
+          <w:sz w:val="24"/>
+          <w:szCs w:val="24"/>
+          <w:rtl/>
+          <w:lang w:bidi="fa-IR"/>
+        </w:rPr>
+        <w:t xml:space="preserve"> لایه می باشد که با ویژگی های سامانه ما همخوانی دارد.</w:t>
+      </w:r>
+      <w:r>
+        <w:rPr>
+          <w:rFonts w:cs="B Mitra" w:hint="cs"/>
+          <w:sz w:val="24"/>
+          <w:szCs w:val="24"/>
+          <w:rtl/>
+          <w:lang w:bidi="fa-IR"/>
+        </w:rPr>
+        <w:t xml:space="preserve"> این سامانه از لایه های واسط گرافیکی، کنترلر، انتخاب واحد</w:t>
+      </w:r>
+      <w:r>
+        <w:rPr>
+          <w:rFonts w:cs="B Mitra" w:hint="cs"/>
+          <w:sz w:val="24"/>
+          <w:szCs w:val="24"/>
+          <w:rtl/>
+          <w:lang w:bidi="fa-IR"/>
+        </w:rPr>
+        <w:t xml:space="preserve"> و</w:t>
+      </w:r>
+      <w:r>
+        <w:rPr>
+          <w:rFonts w:cs="B Mitra" w:hint="cs"/>
+          <w:sz w:val="24"/>
+          <w:szCs w:val="24"/>
+          <w:rtl/>
+          <w:lang w:bidi="fa-IR"/>
+        </w:rPr>
+        <w:t xml:space="preserve"> پایگاه داده تشکیل شده است. هر کدام از این لایه فقط می توانند به لایه های پایین تر از خود درخواست ارسال کنند.</w:t>
+      </w:r>
+    </w:p>
+    <w:p>
+      <w:pPr>
+        <w:bidi/>
+        <w:rPr>
+          <w:rFonts w:cs="B Mitra"/>
+          <w:sz w:val="24"/>
+          <w:szCs w:val="24"/>
+          <w:rtl/>
+          <w:lang w:bidi="fa-IR"/>
+        </w:rPr>
+      </w:pPr>
+    </w:p>
+    <w:p>
+      <w:pPr>
+        <w:bidi/>
+        <w:rPr>
+          <w:rFonts w:cs="B Mitra"/>
+          <w:sz w:val="24"/>
+          <w:szCs w:val="24"/>
+          <w:rtl/>
+          <w:lang w:bidi="fa-IR"/>
+        </w:rPr>
+      </w:pPr>
+    </w:p>
+    <w:p>
+      <w:pPr>
+        <w:bidi/>
+        <w:rPr>
+          <w:rFonts w:cs="B Mitra"/>
+          <w:sz w:val="24"/>
+          <w:szCs w:val="24"/>
+          <w:rtl/>
+          <w:lang w:bidi="fa-IR"/>
+        </w:rPr>
+      </w:pPr>
+    </w:p>
+    <w:p>
+      <w:pPr>
+        <w:bidi/>
+        <w:rPr>
+          <w:rFonts w:cs="B Mitra"/>
           <w:b/>
           <w:bCs/>
           <w:sz w:val="28"/>
@@ -279,98 +650,10 @@
           <w:rtl/>
           <w:lang w:bidi="fa-IR"/>
         </w:rPr>
-        <w:t>استفاده از سبک های معماری</w:t>
-      </w:r>
-    </w:p>
-    <w:p>
-      <w:pPr>
-        <w:bidi/>
-        <w:rPr>
-          <w:rFonts w:cs="B Mitra"/>
-          <w:sz w:val="24"/>
-          <w:szCs w:val="24"/>
-          <w:rtl/>
-          <w:lang w:bidi="fa-IR"/>
-        </w:rPr>
-      </w:pPr>
-      <w:r>
-        <w:rPr>
-          <w:rFonts w:cs="B Mitra" w:hint="cs"/>
-          <w:sz w:val="24"/>
-          <w:szCs w:val="24"/>
-          <w:rtl/>
-          <w:lang w:bidi="fa-IR"/>
-        </w:rPr>
-        <w:t xml:space="preserve">با توجه به اینکه نوع سیستم سامانه ما تعاملی بوده، بهترین و معمول ترین سبک معماری برای این نوع سامانه، معماری </w:t>
-      </w:r>
-      <w:r>
-        <w:rPr>
-          <w:rFonts w:cs="B Mitra" w:hint="cs"/>
-          <w:sz w:val="24"/>
-          <w:szCs w:val="24"/>
-          <w:rtl/>
-          <w:lang w:bidi="fa-IR"/>
-        </w:rPr>
-        <w:t>چهار</w:t>
-      </w:r>
-      <w:r>
-        <w:rPr>
-          <w:rFonts w:cs="B Mitra" w:hint="cs"/>
-          <w:sz w:val="24"/>
-          <w:szCs w:val="24"/>
-          <w:rtl/>
-          <w:lang w:bidi="fa-IR"/>
-        </w:rPr>
-        <w:t xml:space="preserve"> لایه می باشد که با ویژگی های سامانه ما همخوانی دارد.</w:t>
-      </w:r>
-      <w:r>
-        <w:rPr>
-          <w:rFonts w:cs="B Mitra" w:hint="cs"/>
-          <w:sz w:val="24"/>
-          <w:szCs w:val="24"/>
-          <w:rtl/>
-          <w:lang w:bidi="fa-IR"/>
-        </w:rPr>
-        <w:t xml:space="preserve"> این سامانه از لایه های واسط گرافیکی، کنترلر، انتخاب واحد</w:t>
-      </w:r>
-      <w:r>
-        <w:rPr>
-          <w:rFonts w:cs="B Mitra" w:hint="cs"/>
-          <w:sz w:val="24"/>
-          <w:szCs w:val="24"/>
-          <w:rtl/>
-          <w:lang w:bidi="fa-IR"/>
-        </w:rPr>
-        <w:t xml:space="preserve"> و</w:t>
-      </w:r>
-      <w:r>
-        <w:rPr>
-          <w:rFonts w:cs="B Mitra" w:hint="cs"/>
-          <w:sz w:val="24"/>
-          <w:szCs w:val="24"/>
-          <w:rtl/>
-          <w:lang w:bidi="fa-IR"/>
-        </w:rPr>
-        <w:t xml:space="preserve"> پایگاه داده تشکیل شده است. هر کدام از این لایه فقط می توانند به لایه های پایین تر از خود درخواست ارسال کنند.</w:t>
-      </w:r>
-    </w:p>
-    <w:p>
-      <w:pPr>
-        <w:bidi/>
-        <w:rPr>
-          <w:rFonts w:cs="B Mitra"/>
-          <w:sz w:val="24"/>
-          <w:szCs w:val="24"/>
-          <w:rtl/>
-          <w:lang w:bidi="fa-IR"/>
-        </w:rPr>
-      </w:pPr>
-    </w:p>
-    <w:p>
-      <w:pPr>
-        <w:bidi/>
-        <w:rPr>
-          <w:rFonts w:cs="B Mitra"/>
+      </w:pPr>
+      <w:r>
+        <w:rPr>
+          <w:rFonts w:cs="B Mitra" w:hint="cs"/>
           <w:b/>
           <w:bCs/>
           <w:sz w:val="28"/>
@@ -378,17 +661,7 @@
           <w:rtl/>
           <w:lang w:bidi="fa-IR"/>
         </w:rPr>
-      </w:pPr>
-      <w:r>
-        <w:rPr>
-          <w:rFonts w:cs="B Mitra" w:hint="cs"/>
-          <w:b/>
-          <w:bCs/>
-          <w:sz w:val="28"/>
-          <w:szCs w:val="28"/>
-          <w:rtl/>
-          <w:lang w:bidi="fa-IR"/>
-        </w:rPr>
+        <w:lastRenderedPageBreak/>
         <w:t>تعیین واسط ها و عملیات زیرسیستم</w:t>
       </w:r>
     </w:p>
@@ -403,42 +676,595 @@
           <w:lang w:bidi="fa-IR"/>
         </w:rPr>
       </w:pPr>
-    </w:p>
-    <w:p>
-      <w:pPr>
-        <w:bidi/>
-        <w:rPr>
-          <w:rFonts w:cs="B Mitra"/>
-          <w:sz w:val="24"/>
-          <w:szCs w:val="24"/>
-          <w:rtl/>
-          <w:lang w:bidi="fa-IR"/>
-        </w:rPr>
-      </w:pPr>
-    </w:p>
-    <w:p>
-      <w:pPr>
-        <w:bidi/>
-        <w:rPr>
-          <w:rFonts w:cs="B Mitra"/>
-          <w:sz w:val="24"/>
-          <w:szCs w:val="24"/>
-          <w:rtl/>
-          <w:lang w:bidi="fa-IR"/>
-        </w:rPr>
-      </w:pPr>
-    </w:p>
-    <w:p>
-      <w:pPr>
-        <w:bidi/>
-        <w:rPr>
-          <w:rFonts w:cs="B Mitra"/>
-          <w:sz w:val="24"/>
-          <w:szCs w:val="24"/>
-          <w:rtl/>
-          <w:lang w:bidi="fa-IR"/>
-        </w:rPr>
-      </w:pPr>
+      <w:r>
+        <w:rPr>
+          <w:rFonts w:cs="B Mitra" w:hint="cs"/>
+          <w:sz w:val="24"/>
+          <w:szCs w:val="24"/>
+          <w:rtl/>
+          <w:lang w:bidi="fa-IR"/>
+        </w:rPr>
+        <w:t xml:space="preserve">1- لایه </w:t>
+      </w:r>
+      <w:r>
+        <w:rPr>
+          <w:rFonts w:cs="B Mitra"/>
+          <w:sz w:val="24"/>
+          <w:szCs w:val="24"/>
+          <w:lang w:bidi="fa-IR"/>
+        </w:rPr>
+        <w:t>Presentation</w:t>
+      </w:r>
+      <w:r>
+        <w:rPr>
+          <w:rFonts w:cs="B Mitra" w:hint="cs"/>
+          <w:sz w:val="24"/>
+          <w:szCs w:val="24"/>
+          <w:rtl/>
+          <w:lang w:bidi="fa-IR"/>
+        </w:rPr>
+        <w:t xml:space="preserve">: </w:t>
+      </w:r>
+      <w:r>
+        <w:rPr>
+          <w:rFonts w:cs="B Mitra" w:hint="cs"/>
+          <w:sz w:val="24"/>
+          <w:szCs w:val="24"/>
+          <w:rtl/>
+          <w:lang w:bidi="fa-IR"/>
+        </w:rPr>
+        <w:t>این لای</w:t>
+      </w:r>
+      <w:r>
+        <w:rPr>
+          <w:rFonts w:cs="B Mitra" w:hint="cs"/>
+          <w:sz w:val="24"/>
+          <w:szCs w:val="24"/>
+          <w:rtl/>
+          <w:lang w:bidi="fa-IR"/>
+        </w:rPr>
+        <w:t xml:space="preserve">ه، ورودی های موردنیاز را از کاربر گرفته و به لایه ی </w:t>
+      </w:r>
+      <w:r>
+        <w:rPr>
+          <w:rFonts w:cs="B Mitra"/>
+          <w:sz w:val="24"/>
+          <w:szCs w:val="24"/>
+          <w:lang w:bidi="fa-IR"/>
+        </w:rPr>
+        <w:t>Logic</w:t>
+      </w:r>
+      <w:r>
+        <w:rPr>
+          <w:rFonts w:cs="B Mitra" w:hint="cs"/>
+          <w:sz w:val="24"/>
+          <w:szCs w:val="24"/>
+          <w:rtl/>
+          <w:lang w:bidi="fa-IR"/>
+        </w:rPr>
+        <w:t xml:space="preserve"> انتقال می دهد</w:t>
+      </w:r>
+      <w:r>
+        <w:rPr>
+          <w:rFonts w:cs="B Mitra" w:hint="cs"/>
+          <w:sz w:val="24"/>
+          <w:szCs w:val="24"/>
+          <w:rtl/>
+          <w:lang w:bidi="fa-IR"/>
+        </w:rPr>
+        <w:t xml:space="preserve">. </w:t>
+      </w:r>
+      <w:r>
+        <w:rPr>
+          <w:rFonts w:cs="B Mitra" w:hint="cs"/>
+          <w:sz w:val="24"/>
+          <w:szCs w:val="24"/>
+          <w:rtl/>
+          <w:lang w:bidi="fa-IR"/>
+        </w:rPr>
+        <w:t xml:space="preserve">این لایه وظیفه نمایش تمام اطلاعات پردازش شده در لایه </w:t>
+      </w:r>
+      <w:r>
+        <w:rPr>
+          <w:rFonts w:cs="B Mitra"/>
+          <w:sz w:val="24"/>
+          <w:szCs w:val="24"/>
+          <w:lang w:bidi="fa-IR"/>
+        </w:rPr>
+        <w:t>Logic</w:t>
+      </w:r>
+      <w:r>
+        <w:rPr>
+          <w:rFonts w:cs="B Mitra" w:hint="cs"/>
+          <w:sz w:val="24"/>
+          <w:szCs w:val="24"/>
+          <w:rtl/>
+          <w:lang w:bidi="fa-IR"/>
+        </w:rPr>
+        <w:t xml:space="preserve"> </w:t>
+      </w:r>
+      <w:r>
+        <w:rPr>
+          <w:rFonts w:cs="B Mitra" w:hint="cs"/>
+          <w:sz w:val="24"/>
+          <w:szCs w:val="24"/>
+          <w:rtl/>
+          <w:lang w:bidi="fa-IR"/>
+        </w:rPr>
+        <w:t>را بر عهده دارد.</w:t>
+      </w:r>
+      <w:r>
+        <w:rPr>
+          <w:rFonts w:cs="B Mitra" w:hint="cs"/>
+          <w:sz w:val="24"/>
+          <w:szCs w:val="24"/>
+          <w:rtl/>
+          <w:lang w:bidi="fa-IR"/>
+        </w:rPr>
+        <w:t xml:space="preserve"> در این لایه نیز برنامه های پیشنهادی به دانشجو را بر اساس ورودی های دریافت شده از کاربر، پردازش و نمایش می دهد.</w:t>
+      </w:r>
+    </w:p>
+    <w:p>
+      <w:pPr>
+        <w:bidi/>
+        <w:rPr>
+          <w:rFonts w:cs="B Mitra"/>
+          <w:sz w:val="24"/>
+          <w:szCs w:val="24"/>
+          <w:rtl/>
+          <w:lang w:bidi="fa-IR"/>
+        </w:rPr>
+      </w:pPr>
+      <w:r>
+        <w:rPr>
+          <w:rFonts w:cs="B Mitra" w:hint="cs"/>
+          <w:sz w:val="24"/>
+          <w:szCs w:val="24"/>
+          <w:rtl/>
+          <w:lang w:bidi="fa-IR"/>
+        </w:rPr>
+        <w:t xml:space="preserve">2-لایه </w:t>
+      </w:r>
+      <w:r>
+        <w:rPr>
+          <w:rFonts w:cs="B Mitra"/>
+          <w:sz w:val="24"/>
+          <w:szCs w:val="24"/>
+          <w:lang w:bidi="fa-IR"/>
+        </w:rPr>
+        <w:t>Logic</w:t>
+      </w:r>
+      <w:r>
+        <w:rPr>
+          <w:rFonts w:cs="B Mitra" w:hint="cs"/>
+          <w:sz w:val="24"/>
+          <w:szCs w:val="24"/>
+          <w:rtl/>
+          <w:lang w:bidi="fa-IR"/>
+        </w:rPr>
+        <w:t xml:space="preserve">: این لایه وظیفه </w:t>
+      </w:r>
+      <w:r>
+        <w:rPr>
+          <w:rFonts w:cs="B Mitra" w:hint="cs"/>
+          <w:sz w:val="24"/>
+          <w:szCs w:val="24"/>
+          <w:rtl/>
+          <w:lang w:bidi="fa-IR"/>
+        </w:rPr>
+        <w:t xml:space="preserve">اجرای دستورات، </w:t>
+      </w:r>
+      <w:r>
+        <w:rPr>
+          <w:rFonts w:cs="B Mitra" w:hint="cs"/>
+          <w:sz w:val="24"/>
+          <w:szCs w:val="24"/>
+          <w:rtl/>
+          <w:lang w:bidi="fa-IR"/>
+        </w:rPr>
+        <w:t>پردازش</w:t>
+      </w:r>
+      <w:r>
+        <w:rPr>
+          <w:rFonts w:cs="B Mitra" w:hint="cs"/>
+          <w:sz w:val="24"/>
+          <w:szCs w:val="24"/>
+          <w:rtl/>
+          <w:lang w:bidi="fa-IR"/>
+        </w:rPr>
+        <w:t xml:space="preserve"> اطلاعات و تمام تصمیم گیری های منطقی </w:t>
+      </w:r>
+      <w:r>
+        <w:rPr>
+          <w:rFonts w:cs="B Mitra" w:hint="cs"/>
+          <w:sz w:val="24"/>
+          <w:szCs w:val="24"/>
+          <w:rtl/>
+          <w:lang w:bidi="fa-IR"/>
+        </w:rPr>
+        <w:t xml:space="preserve">را </w:t>
+      </w:r>
+      <w:r>
+        <w:rPr>
+          <w:rFonts w:cs="B Mitra" w:hint="cs"/>
+          <w:sz w:val="24"/>
+          <w:szCs w:val="24"/>
+          <w:rtl/>
+          <w:lang w:bidi="fa-IR"/>
+        </w:rPr>
+        <w:t>دارد.</w:t>
+      </w:r>
+      <w:r>
+        <w:rPr>
+          <w:rFonts w:cs="B Mitra" w:hint="cs"/>
+          <w:sz w:val="24"/>
+          <w:szCs w:val="24"/>
+          <w:rtl/>
+          <w:lang w:bidi="fa-IR"/>
+        </w:rPr>
+        <w:t xml:space="preserve"> </w:t>
+      </w:r>
+      <w:r>
+        <w:rPr>
+          <w:rFonts w:cs="B Mitra" w:hint="cs"/>
+          <w:sz w:val="24"/>
+          <w:szCs w:val="24"/>
+          <w:rtl/>
+          <w:lang w:bidi="fa-IR"/>
+        </w:rPr>
+        <w:t>این لایه نیز خود شامل دو زیرسیستم دیگر</w:t>
+      </w:r>
+      <w:r>
+        <w:rPr>
+          <w:rFonts w:cs="B Mitra" w:hint="cs"/>
+          <w:sz w:val="24"/>
+          <w:szCs w:val="24"/>
+          <w:rtl/>
+          <w:lang w:bidi="fa-IR"/>
+        </w:rPr>
+        <w:t xml:space="preserve"> می باشد</w:t>
+      </w:r>
+      <w:r>
+        <w:rPr>
+          <w:rFonts w:cs="B Mitra" w:hint="cs"/>
+          <w:sz w:val="24"/>
+          <w:szCs w:val="24"/>
+          <w:rtl/>
+          <w:lang w:bidi="fa-IR"/>
+        </w:rPr>
+        <w:t>:</w:t>
+      </w:r>
+    </w:p>
+    <w:p>
+      <w:pPr>
+        <w:bidi/>
+        <w:rPr>
+          <w:rFonts w:cs="B Mitra"/>
+          <w:sz w:val="24"/>
+          <w:szCs w:val="24"/>
+          <w:rtl/>
+          <w:lang w:bidi="fa-IR"/>
+        </w:rPr>
+      </w:pPr>
+      <w:r>
+        <w:rPr>
+          <w:rFonts w:cs="B Mitra" w:hint="cs"/>
+          <w:sz w:val="24"/>
+          <w:szCs w:val="24"/>
+          <w:rtl/>
+          <w:lang w:bidi="fa-IR"/>
+        </w:rPr>
+        <w:t xml:space="preserve"> 1 </w:t>
+      </w:r>
+      <w:r>
+        <w:rPr>
+          <w:rFonts w:ascii="Arial" w:hAnsi="Arial" w:cs="Arial" w:hint="cs"/>
+          <w:sz w:val="24"/>
+          <w:szCs w:val="24"/>
+          <w:rtl/>
+          <w:lang w:bidi="fa-IR"/>
+        </w:rPr>
+        <w:t>–</w:t>
+      </w:r>
+      <w:r>
+        <w:rPr>
+          <w:rFonts w:cs="B Mitra" w:hint="cs"/>
+          <w:sz w:val="24"/>
+          <w:szCs w:val="24"/>
+          <w:rtl/>
+          <w:lang w:bidi="fa-IR"/>
+        </w:rPr>
+        <w:t xml:space="preserve"> </w:t>
+      </w:r>
+      <w:r>
+        <w:rPr>
+          <w:rFonts w:cs="B Mitra"/>
+          <w:sz w:val="24"/>
+          <w:szCs w:val="24"/>
+          <w:lang w:bidi="fa-IR"/>
+        </w:rPr>
+        <w:t>Controller</w:t>
+      </w:r>
+      <w:r>
+        <w:rPr>
+          <w:rFonts w:cs="B Mitra" w:hint="cs"/>
+          <w:sz w:val="24"/>
+          <w:szCs w:val="24"/>
+          <w:rtl/>
+          <w:lang w:bidi="fa-IR"/>
+        </w:rPr>
+        <w:t>:</w:t>
+      </w:r>
+      <w:r>
+        <w:rPr>
+          <w:rFonts w:cs="B Mitra" w:hint="cs"/>
+          <w:sz w:val="24"/>
+          <w:szCs w:val="24"/>
+          <w:rtl/>
+          <w:lang w:bidi="fa-IR"/>
+        </w:rPr>
+        <w:t xml:space="preserve"> </w:t>
+      </w:r>
+      <w:r>
+        <w:rPr>
+          <w:rFonts w:cs="B Mitra" w:hint="cs"/>
+          <w:sz w:val="24"/>
+          <w:szCs w:val="24"/>
+          <w:rtl/>
+          <w:lang w:bidi="fa-IR"/>
+        </w:rPr>
+        <w:t>مسئول برخورد با رویداد های مربوط به یک مورد کاربرد مشخص می باشد</w:t>
+      </w:r>
+      <w:r>
+        <w:rPr>
+          <w:rFonts w:cs="B Mitra" w:hint="cs"/>
+          <w:sz w:val="24"/>
+          <w:szCs w:val="24"/>
+          <w:rtl/>
+          <w:lang w:bidi="fa-IR"/>
+        </w:rPr>
+        <w:t>.</w:t>
+      </w:r>
+    </w:p>
+    <w:p>
+      <w:pPr>
+        <w:bidi/>
+        <w:rPr>
+          <w:rFonts w:cs="B Mitra"/>
+          <w:sz w:val="24"/>
+          <w:szCs w:val="24"/>
+          <w:rtl/>
+          <w:lang w:bidi="fa-IR"/>
+        </w:rPr>
+      </w:pPr>
+      <w:r>
+        <w:rPr>
+          <w:rFonts w:cs="B Mitra" w:hint="cs"/>
+          <w:sz w:val="24"/>
+          <w:szCs w:val="24"/>
+          <w:rtl/>
+          <w:lang w:bidi="fa-IR"/>
+        </w:rPr>
+        <w:t xml:space="preserve">2 </w:t>
+      </w:r>
+      <w:r>
+        <w:rPr>
+          <w:rFonts w:ascii="Arial" w:hAnsi="Arial" w:cs="Arial" w:hint="cs"/>
+          <w:sz w:val="24"/>
+          <w:szCs w:val="24"/>
+          <w:rtl/>
+          <w:lang w:bidi="fa-IR"/>
+        </w:rPr>
+        <w:t>–</w:t>
+      </w:r>
+      <w:r>
+        <w:rPr>
+          <w:rFonts w:cs="B Mitra" w:hint="cs"/>
+          <w:sz w:val="24"/>
+          <w:szCs w:val="24"/>
+          <w:rtl/>
+          <w:lang w:bidi="fa-IR"/>
+        </w:rPr>
+        <w:t xml:space="preserve"> </w:t>
+      </w:r>
+      <w:r>
+        <w:rPr>
+          <w:rFonts w:cs="B Mitra"/>
+          <w:sz w:val="24"/>
+          <w:szCs w:val="24"/>
+          <w:lang w:bidi="fa-IR"/>
+        </w:rPr>
+        <w:t>Business</w:t>
+      </w:r>
+      <w:r>
+        <w:rPr>
+          <w:rFonts w:cs="B Mitra" w:hint="cs"/>
+          <w:sz w:val="24"/>
+          <w:szCs w:val="24"/>
+          <w:rtl/>
+          <w:lang w:bidi="fa-IR"/>
+        </w:rPr>
+        <w:t xml:space="preserve">: </w:t>
+      </w:r>
+      <w:r>
+        <w:rPr>
+          <w:rFonts w:cs="B Mitra" w:hint="cs"/>
+          <w:sz w:val="24"/>
+          <w:szCs w:val="24"/>
+          <w:rtl/>
+          <w:lang w:bidi="fa-IR"/>
+        </w:rPr>
+        <w:t xml:space="preserve">این لایه مسئول پردازش تراکنش های کسب و کار که با موارد کاربرد نشان داده شده اند، می باشد. </w:t>
+      </w:r>
+      <w:r>
+        <w:rPr>
+          <w:rFonts w:cs="B Mitra" w:hint="cs"/>
+          <w:sz w:val="24"/>
+          <w:szCs w:val="24"/>
+          <w:rtl/>
+          <w:lang w:bidi="fa-IR"/>
+        </w:rPr>
+        <w:t xml:space="preserve">اشیای کسب و کار </w:t>
+      </w:r>
+      <w:r>
+        <w:rPr>
+          <w:rFonts w:cs="B Mitra" w:hint="cs"/>
+          <w:sz w:val="24"/>
+          <w:szCs w:val="24"/>
+          <w:rtl/>
+          <w:lang w:bidi="fa-IR"/>
+        </w:rPr>
+        <w:t>در این زیر سیستم وجود دارند.</w:t>
+      </w:r>
+    </w:p>
+    <w:p>
+      <w:pPr>
+        <w:bidi/>
+        <w:rPr>
+          <w:rFonts w:cs="B Mitra"/>
+          <w:sz w:val="24"/>
+          <w:szCs w:val="24"/>
+          <w:rtl/>
+          <w:lang w:bidi="fa-IR"/>
+        </w:rPr>
+      </w:pPr>
+      <w:r>
+        <w:rPr>
+          <w:rFonts w:cs="B Mitra" w:hint="cs"/>
+          <w:sz w:val="24"/>
+          <w:szCs w:val="24"/>
+          <w:rtl/>
+          <w:lang w:bidi="fa-IR"/>
+        </w:rPr>
+        <w:t xml:space="preserve">لایه </w:t>
+      </w:r>
+      <w:r>
+        <w:rPr>
+          <w:rFonts w:cs="B Mitra"/>
+          <w:sz w:val="24"/>
+          <w:szCs w:val="24"/>
+          <w:lang w:bidi="fa-IR"/>
+        </w:rPr>
+        <w:t>Data</w:t>
+      </w:r>
+      <w:r>
+        <w:rPr>
+          <w:rFonts w:cs="B Mitra" w:hint="cs"/>
+          <w:sz w:val="24"/>
+          <w:szCs w:val="24"/>
+          <w:rtl/>
+          <w:lang w:bidi="fa-IR"/>
+        </w:rPr>
+        <w:t xml:space="preserve">: </w:t>
+      </w:r>
+      <w:r>
+        <w:rPr>
+          <w:rFonts w:cs="B Mitra" w:hint="cs"/>
+          <w:sz w:val="24"/>
+          <w:szCs w:val="24"/>
+          <w:rtl/>
+          <w:lang w:bidi="fa-IR"/>
+        </w:rPr>
+        <w:t>در این اطلاعات در پایگاه داده ذخیره و از آن بازیابی می شود</w:t>
+      </w:r>
+      <w:r>
+        <w:rPr>
+          <w:rFonts w:cs="B Mitra" w:hint="cs"/>
+          <w:sz w:val="24"/>
+          <w:szCs w:val="24"/>
+          <w:rtl/>
+          <w:lang w:bidi="fa-IR"/>
+        </w:rPr>
+        <w:t xml:space="preserve"> که این اطلاعات برای پردازش، به لایه </w:t>
+      </w:r>
+      <w:r>
+        <w:rPr>
+          <w:rFonts w:cs="B Mitra"/>
+          <w:sz w:val="24"/>
+          <w:szCs w:val="24"/>
+          <w:lang w:bidi="fa-IR"/>
+        </w:rPr>
+        <w:t>Logic</w:t>
+      </w:r>
+      <w:r>
+        <w:rPr>
+          <w:rFonts w:cs="B Mitra" w:hint="cs"/>
+          <w:sz w:val="24"/>
+          <w:szCs w:val="24"/>
+          <w:rtl/>
+          <w:lang w:bidi="fa-IR"/>
+        </w:rPr>
+        <w:t xml:space="preserve"> ارسال می شوند و</w:t>
+      </w:r>
+      <w:r>
+        <w:rPr>
+          <w:rFonts w:cs="B Mitra" w:hint="cs"/>
+          <w:sz w:val="24"/>
+          <w:szCs w:val="24"/>
+          <w:rtl/>
+          <w:lang w:bidi="fa-IR"/>
+        </w:rPr>
+        <w:t xml:space="preserve"> </w:t>
+      </w:r>
+      <w:r>
+        <w:rPr>
+          <w:rFonts w:cs="B Mitra" w:hint="cs"/>
+          <w:sz w:val="24"/>
+          <w:szCs w:val="24"/>
+          <w:rtl/>
+          <w:lang w:bidi="fa-IR"/>
+        </w:rPr>
+        <w:t xml:space="preserve">نتایج </w:t>
+      </w:r>
+      <w:r>
+        <w:rPr>
+          <w:rFonts w:cs="B Mitra" w:hint="cs"/>
+          <w:sz w:val="24"/>
+          <w:szCs w:val="24"/>
+          <w:rtl/>
+          <w:lang w:bidi="fa-IR"/>
+        </w:rPr>
+        <w:t>آن</w:t>
+      </w:r>
+      <w:r>
+        <w:rPr>
+          <w:rFonts w:cs="B Mitra" w:hint="cs"/>
+          <w:sz w:val="24"/>
+          <w:szCs w:val="24"/>
+          <w:rtl/>
+          <w:lang w:bidi="fa-IR"/>
+        </w:rPr>
+        <w:t xml:space="preserve">، </w:t>
+      </w:r>
+      <w:r>
+        <w:rPr>
+          <w:rFonts w:cs="B Mitra" w:hint="cs"/>
+          <w:sz w:val="24"/>
+          <w:szCs w:val="24"/>
+          <w:rtl/>
+          <w:lang w:bidi="fa-IR"/>
+        </w:rPr>
+        <w:t xml:space="preserve">جهت نمایش به کاربر به لایه </w:t>
+      </w:r>
+      <w:r>
+        <w:rPr>
+          <w:rFonts w:cs="B Mitra"/>
+          <w:sz w:val="24"/>
+          <w:szCs w:val="24"/>
+          <w:lang w:bidi="fa-IR"/>
+        </w:rPr>
+        <w:t>Presentation</w:t>
+      </w:r>
+      <w:r>
+        <w:rPr>
+          <w:rFonts w:cs="B Mitra" w:hint="cs"/>
+          <w:sz w:val="24"/>
+          <w:szCs w:val="24"/>
+          <w:rtl/>
+          <w:lang w:bidi="fa-IR"/>
+        </w:rPr>
+        <w:t xml:space="preserve"> برگشت داده می شوند.</w:t>
+      </w:r>
     </w:p>
     <w:p>
       <w:pPr>
@@ -888,6 +1714,36 @@
     <w:semiHidden/>
     <w:unhideWhenUsed/>
   </w:style>
+  <w:style w:type="paragraph" w:styleId="BalloonText">
+    <w:name w:val="Balloon Text"/>
+    <w:basedOn w:val="Normal"/>
+    <w:link w:val="BalloonTextChar"/>
+    <w:uiPriority w:val="99"/>
+    <w:semiHidden/>
+    <w:unhideWhenUsed/>
+    <w:rsid w:val="000E6692"/>
+    <w:pPr>
+      <w:spacing w:after="0" w:line="240" w:lineRule="auto"/>
+    </w:pPr>
+    <w:rPr>
+      <w:rFonts w:ascii="Segoe UI" w:hAnsi="Segoe UI" w:cs="Segoe UI"/>
+      <w:sz w:val="18"/>
+      <w:szCs w:val="18"/>
+    </w:rPr>
+  </w:style>
+  <w:style w:type="character" w:customStyle="1" w:styleId="BalloonTextChar">
+    <w:name w:val="Balloon Text Char"/>
+    <w:basedOn w:val="DefaultParagraphFont"/>
+    <w:link w:val="BalloonText"/>
+    <w:uiPriority w:val="99"/>
+    <w:semiHidden/>
+    <w:rsid w:val="000E6692"/>
+    <w:rPr>
+      <w:rFonts w:ascii="Segoe UI" w:hAnsi="Segoe UI" w:cs="Segoe UI"/>
+      <w:sz w:val="18"/>
+      <w:szCs w:val="18"/>
+    </w:rPr>
+  </w:style>
 </w:styles>
 </file>
 

</xml_diff>